<commit_message>
Update INTRODUCCIÓN A LA PLATAFORMA LOGIN.docx
</commit_message>
<xml_diff>
--- a/PAUA/GUIAS RÁPIDAS/V2/INTRODUCCIÓN A LA PLATAFORMA LOGIN.docx
+++ b/PAUA/GUIAS RÁPIDAS/V2/INTRODUCCIÓN A LA PLATAFORMA LOGIN.docx
@@ -2723,6 +2723,17 @@
     <w:p>
       <w:pPr>
         <w:spacing w:line="276" w:lineRule="auto"/>
+        <w:jc w:val="center"/>
+        <w:rPr>
+          <w:rFonts w:ascii="Arial" w:hAnsi="Arial" w:cs="Arial"/>
+          <w:sz w:val="24"/>
+          <w:szCs w:val="24"/>
+        </w:rPr>
+      </w:pPr>
+    </w:p>
+    <w:p>
+      <w:pPr>
+        <w:spacing w:line="276" w:lineRule="auto"/>
         <w:rPr>
           <w:rFonts w:ascii="Arial" w:hAnsi="Arial" w:cs="Arial"/>
         </w:rPr>
@@ -2733,6 +2744,7 @@
           <w:noProof/>
           <w:lang w:val="es-MX" w:eastAsia="es-MX"/>
         </w:rPr>
+        <w:lastRenderedPageBreak/>
         <mc:AlternateContent>
           <mc:Choice Requires="wps">
             <w:drawing>
@@ -2874,17 +2886,6 @@
     </w:p>
     <w:p>
       <w:pPr>
-        <w:spacing w:line="276" w:lineRule="auto"/>
-        <w:rPr>
-          <w:rFonts w:ascii="Arial" w:hAnsi="Arial" w:cs="Arial"/>
-          <w:b/>
-          <w:sz w:val="44"/>
-          <w:szCs w:val="44"/>
-        </w:rPr>
-      </w:pPr>
-    </w:p>
-    <w:p>
-      <w:pPr>
         <w:pStyle w:val="Ttulo1"/>
         <w:rPr>
           <w:rFonts w:eastAsia="Arial"/>
@@ -3077,6 +3078,22 @@
     </w:p>
     <w:p>
       <w:pPr>
+        <w:spacing w:line="276" w:lineRule="auto"/>
+        <w:rPr>
+          <w:rFonts w:ascii="Arial" w:hAnsi="Arial" w:cs="Arial"/>
+        </w:rPr>
+      </w:pPr>
+    </w:p>
+    <w:p>
+      <w:pPr>
+        <w:spacing w:line="276" w:lineRule="auto"/>
+        <w:rPr>
+          <w:rFonts w:ascii="Arial" w:hAnsi="Arial" w:cs="Arial"/>
+        </w:rPr>
+      </w:pPr>
+    </w:p>
+    <w:p>
+      <w:pPr>
         <w:pStyle w:val="Ttulo1"/>
         <w:jc w:val="center"/>
         <w:rPr>
@@ -3089,6 +3106,7 @@
         <w:rPr>
           <w:rFonts w:eastAsia="Arial"/>
         </w:rPr>
+        <w:lastRenderedPageBreak/>
         <w:t>Acceso a Plataforma</w:t>
       </w:r>
       <w:bookmarkEnd w:id="7"/>
@@ -3117,7 +3135,6 @@
           <w:rFonts w:ascii="Arial" w:eastAsia="Arial" w:hAnsi="Arial" w:cs="Arial"/>
           <w:sz w:val="24"/>
         </w:rPr>
-        <w:lastRenderedPageBreak/>
         <w:t>Para</w:t>
       </w:r>
       <w:r>
@@ -3445,7 +3462,6 @@
         <w:rPr>
           <w:rFonts w:eastAsia="Arial"/>
         </w:rPr>
-        <w:lastRenderedPageBreak/>
         <w:t>Inicio de Sesión</w:t>
       </w:r>
       <w:bookmarkEnd w:id="8"/>
@@ -4070,15 +4086,11 @@
         <w:jc w:val="center"/>
       </w:pPr>
       <w:r>
-        <w:rPr>
-          <w:noProof/>
-          <w:lang w:val="es-MX" w:eastAsia="es-MX"/>
-        </w:rPr>
         <w:drawing>
-          <wp:inline distT="0" distB="0" distL="0" distR="0" wp14:anchorId="6D463EC4" wp14:editId="699253BD">
-            <wp:extent cx="5612130" cy="2434590"/>
-            <wp:effectExtent l="152400" t="152400" r="369570" b="365760"/>
-            <wp:docPr id="12" name="Imagen 12"/>
+          <wp:inline distT="0" distB="0" distL="0" distR="0" wp14:anchorId="5EAE4AE2" wp14:editId="19019967">
+            <wp:extent cx="5873787" cy="2040340"/>
+            <wp:effectExtent l="0" t="0" r="0" b="0"/>
+            <wp:docPr id="10" name="Imagen 10"/>
             <wp:cNvGraphicFramePr>
               <a:graphicFrameLocks xmlns:a="http://schemas.openxmlformats.org/drawingml/2006/main" noChangeAspect="1"/>
             </wp:cNvGraphicFramePr>
@@ -4098,21 +4110,11 @@
                   <pic:spPr>
                     <a:xfrm>
                       <a:off x="0" y="0"/>
-                      <a:ext cx="5612130" cy="2434590"/>
+                      <a:ext cx="5889063" cy="2045646"/>
                     </a:xfrm>
                     <a:prstGeom prst="rect">
                       <a:avLst/>
                     </a:prstGeom>
-                    <a:ln>
-                      <a:noFill/>
-                    </a:ln>
-                    <a:effectLst>
-                      <a:outerShdw blurRad="292100" dist="139700" dir="2700000" algn="tl" rotWithShape="0">
-                        <a:srgbClr val="333333">
-                          <a:alpha val="65000"/>
-                        </a:srgbClr>
-                      </a:outerShdw>
-                    </a:effectLst>
                   </pic:spPr>
                 </pic:pic>
               </a:graphicData>
@@ -4181,6 +4183,32 @@
     </w:p>
     <w:p>
       <w:pPr>
+        <w:tabs>
+          <w:tab w:val="left" w:pos="1494"/>
+        </w:tabs>
+        <w:spacing w:line="276" w:lineRule="auto"/>
+        <w:jc w:val="both"/>
+        <w:rPr>
+          <w:rFonts w:ascii="Arial" w:eastAsia="Arial" w:hAnsi="Arial" w:cs="Arial"/>
+          <w:sz w:val="24"/>
+        </w:rPr>
+      </w:pPr>
+    </w:p>
+    <w:p>
+      <w:pPr>
+        <w:tabs>
+          <w:tab w:val="left" w:pos="1494"/>
+        </w:tabs>
+        <w:spacing w:line="276" w:lineRule="auto"/>
+        <w:jc w:val="both"/>
+        <w:rPr>
+          <w:rFonts w:ascii="Arial" w:eastAsia="Arial" w:hAnsi="Arial" w:cs="Arial"/>
+          <w:sz w:val="24"/>
+        </w:rPr>
+      </w:pPr>
+    </w:p>
+    <w:p>
+      <w:pPr>
         <w:pStyle w:val="Ttulo1"/>
         <w:numPr>
           <w:ilvl w:val="0"/>
@@ -4201,6 +4229,7 @@
       </w:r>
       <w:bookmarkEnd w:id="9"/>
     </w:p>
+    <w:p/>
     <w:p>
       <w:pPr>
         <w:rPr>
@@ -4213,7 +4242,29 @@
           <w:rFonts w:ascii="Arial" w:eastAsia="Arial" w:hAnsi="Arial" w:cs="Arial"/>
           <w:sz w:val="24"/>
         </w:rPr>
-        <w:t xml:space="preserve">Pantalla principal para todos los usuarios. A partir de esta pantalla se puede acceder a los diferentes componentes. </w:t>
+        <w:t xml:space="preserve">Pantalla principal para todos los usuarios. A partir de esta pantalla se puede acceder a los diferentes </w:t>
+      </w:r>
+      <w:commentRangeStart w:id="10"/>
+      <w:r>
+        <w:rPr>
+          <w:rFonts w:ascii="Arial" w:eastAsia="Arial" w:hAnsi="Arial" w:cs="Arial"/>
+          <w:sz w:val="24"/>
+        </w:rPr>
+        <w:t>componentes</w:t>
+      </w:r>
+      <w:commentRangeEnd w:id="10"/>
+      <w:r>
+        <w:rPr>
+          <w:rStyle w:val="Refdecomentario"/>
+        </w:rPr>
+        <w:commentReference w:id="10"/>
+      </w:r>
+      <w:r>
+        <w:rPr>
+          <w:rFonts w:ascii="Arial" w:eastAsia="Arial" w:hAnsi="Arial" w:cs="Arial"/>
+          <w:sz w:val="24"/>
+        </w:rPr>
+        <w:t xml:space="preserve">. </w:t>
       </w:r>
     </w:p>
     <w:p>
@@ -4226,10 +4277,10 @@
       </w:pPr>
       <w:r>
         <w:object w:dxaOrig="7207" w:dyaOrig="3968" w14:anchorId="6202D915">
-          <v:rect id="rectole0000000004" o:spid="_x0000_i1025" style="width:411.05pt;height:223.55pt" o:ole="" o:preferrelative="t" stroked="f">
-            <v:imagedata r:id="rId13" o:title=""/>
+          <v:rect id="rectole0000000004" o:spid="_x0000_i1025" style="width:411.05pt;height:223.5pt" o:ole="" o:preferrelative="t" stroked="f">
+            <v:imagedata r:id="rId15" o:title=""/>
           </v:rect>
-          <o:OLEObject Type="Embed" ProgID="StaticMetafile" ShapeID="rectole0000000004" DrawAspect="Content" ObjectID="_1750166137" r:id="rId14"/>
+          <o:OLEObject Type="Embed" ProgID="StaticMetafile" ShapeID="rectole0000000004" DrawAspect="Content" ObjectID="_1750572981" r:id="rId16"/>
         </w:object>
       </w:r>
     </w:p>
@@ -4342,7 +4393,7 @@
                           <pic:cNvPicPr/>
                         </pic:nvPicPr>
                         <pic:blipFill rotWithShape="1">
-                          <a:blip r:embed="rId15"/>
+                          <a:blip r:embed="rId17"/>
                           <a:srcRect l="6884" t="27462" r="82415" b="30461"/>
                           <a:stretch/>
                         </pic:blipFill>
@@ -4460,7 +4511,7 @@
                           <pic:cNvPicPr/>
                         </pic:nvPicPr>
                         <pic:blipFill>
-                          <a:blip r:embed="rId16"/>
+                          <a:blip r:embed="rId18"/>
                           <a:stretch>
                             <a:fillRect/>
                           </a:stretch>
@@ -4549,202 +4600,6 @@
                   <wp:extent cx="561975" cy="419702"/>
                   <wp:effectExtent l="0" t="0" r="0" b="0"/>
                   <wp:docPr id="18" name="Imagen 18"/>
-                  <wp:cNvGraphicFramePr>
-                    <a:graphicFrameLocks xmlns:a="http://schemas.openxmlformats.org/drawingml/2006/main" noChangeAspect="1"/>
-                  </wp:cNvGraphicFramePr>
-                  <a:graphic xmlns:a="http://schemas.openxmlformats.org/drawingml/2006/main">
-                    <a:graphicData uri="http://schemas.openxmlformats.org/drawingml/2006/picture">
-                      <pic:pic xmlns:pic="http://schemas.openxmlformats.org/drawingml/2006/picture">
-                        <pic:nvPicPr>
-                          <pic:cNvPr id="1" name=""/>
-                          <pic:cNvPicPr/>
-                        </pic:nvPicPr>
-                        <pic:blipFill>
-                          <a:blip r:embed="rId17"/>
-                          <a:stretch>
-                            <a:fillRect/>
-                          </a:stretch>
-                        </pic:blipFill>
-                        <pic:spPr>
-                          <a:xfrm>
-                            <a:off x="0" y="0"/>
-                            <a:ext cx="570639" cy="426172"/>
-                          </a:xfrm>
-                          <a:prstGeom prst="rect">
-                            <a:avLst/>
-                          </a:prstGeom>
-                        </pic:spPr>
-                      </pic:pic>
-                    </a:graphicData>
-                  </a:graphic>
-                </wp:inline>
-              </w:drawing>
-            </w:r>
-          </w:p>
-        </w:tc>
-        <w:tc>
-          <w:tcPr>
-            <w:tcW w:w="4414" w:type="dxa"/>
-          </w:tcPr>
-          <w:p>
-            <w:pPr>
-              <w:rPr>
-                <w:rFonts w:ascii="Arial" w:eastAsia="Arial" w:hAnsi="Arial" w:cs="Arial"/>
-                <w:sz w:val="24"/>
-              </w:rPr>
-            </w:pPr>
-            <w:r>
-              <w:rPr>
-                <w:rFonts w:ascii="Arial" w:eastAsia="Arial" w:hAnsi="Arial" w:cs="Arial"/>
-                <w:b/>
-                <w:sz w:val="24"/>
-              </w:rPr>
-              <w:t>Botón de Usuarios</w:t>
-            </w:r>
-            <w:r>
-              <w:rPr>
-                <w:rFonts w:ascii="Arial" w:eastAsia="Arial" w:hAnsi="Arial" w:cs="Arial"/>
-                <w:sz w:val="24"/>
-              </w:rPr>
-              <w:t xml:space="preserve"> (Con el accederemos a la vista de usuarios)</w:t>
-            </w:r>
-          </w:p>
-          <w:p>
-            <w:pPr>
-              <w:rPr>
-                <w:rFonts w:ascii="Arial" w:hAnsi="Arial" w:cs="Arial"/>
-                <w:sz w:val="24"/>
-              </w:rPr>
-            </w:pPr>
-          </w:p>
-        </w:tc>
-      </w:tr>
-      <w:tr>
-        <w:tc>
-          <w:tcPr>
-            <w:tcW w:w="4414" w:type="dxa"/>
-          </w:tcPr>
-          <w:p>
-            <w:pPr>
-              <w:tabs>
-                <w:tab w:val="left" w:pos="1494"/>
-              </w:tabs>
-              <w:spacing w:line="276" w:lineRule="auto"/>
-              <w:jc w:val="center"/>
-              <w:rPr>
-                <w:rFonts w:ascii="Arial" w:hAnsi="Arial" w:cs="Arial"/>
-                <w:sz w:val="24"/>
-              </w:rPr>
-            </w:pPr>
-            <w:r>
-              <w:rPr>
-                <w:noProof/>
-                <w:lang w:val="es-MX" w:eastAsia="es-MX"/>
-              </w:rPr>
-              <w:drawing>
-                <wp:inline distT="0" distB="0" distL="0" distR="0" wp14:anchorId="57F912CB" wp14:editId="0952CE51">
-                  <wp:extent cx="464344" cy="421005"/>
-                  <wp:effectExtent l="0" t="0" r="0" b="0"/>
-                  <wp:docPr id="3" name="Imagen 3"/>
-                  <wp:cNvGraphicFramePr>
-                    <a:graphicFrameLocks xmlns:a="http://schemas.openxmlformats.org/drawingml/2006/main" noChangeAspect="1"/>
-                  </wp:cNvGraphicFramePr>
-                  <a:graphic xmlns:a="http://schemas.openxmlformats.org/drawingml/2006/main">
-                    <a:graphicData uri="http://schemas.openxmlformats.org/drawingml/2006/picture">
-                      <pic:pic xmlns:pic="http://schemas.openxmlformats.org/drawingml/2006/picture">
-                        <pic:nvPicPr>
-                          <pic:cNvPr id="1" name=""/>
-                          <pic:cNvPicPr/>
-                        </pic:nvPicPr>
-                        <pic:blipFill>
-                          <a:blip r:embed="rId18"/>
-                          <a:stretch>
-                            <a:fillRect/>
-                          </a:stretch>
-                        </pic:blipFill>
-                        <pic:spPr>
-                          <a:xfrm>
-                            <a:off x="0" y="0"/>
-                            <a:ext cx="469806" cy="425957"/>
-                          </a:xfrm>
-                          <a:prstGeom prst="rect">
-                            <a:avLst/>
-                          </a:prstGeom>
-                        </pic:spPr>
-                      </pic:pic>
-                    </a:graphicData>
-                  </a:graphic>
-                </wp:inline>
-              </w:drawing>
-            </w:r>
-          </w:p>
-        </w:tc>
-        <w:tc>
-          <w:tcPr>
-            <w:tcW w:w="4414" w:type="dxa"/>
-          </w:tcPr>
-          <w:p>
-            <w:pPr>
-              <w:rPr>
-                <w:rFonts w:ascii="Arial" w:eastAsia="Arial" w:hAnsi="Arial" w:cs="Arial"/>
-                <w:sz w:val="24"/>
-              </w:rPr>
-            </w:pPr>
-            <w:r>
-              <w:rPr>
-                <w:rFonts w:ascii="Arial" w:eastAsia="Arial" w:hAnsi="Arial" w:cs="Arial"/>
-                <w:b/>
-                <w:sz w:val="24"/>
-              </w:rPr>
-              <w:t>Botón de Aplicaciones</w:t>
-            </w:r>
-            <w:r>
-              <w:rPr>
-                <w:rFonts w:ascii="Arial" w:eastAsia="Arial" w:hAnsi="Arial" w:cs="Arial"/>
-                <w:sz w:val="24"/>
-              </w:rPr>
-              <w:t xml:space="preserve"> (Con el accederemos a la vista de Aplicaciones)</w:t>
-            </w:r>
-          </w:p>
-          <w:p>
-            <w:pPr>
-              <w:rPr>
-                <w:rFonts w:ascii="Arial" w:hAnsi="Arial" w:cs="Arial"/>
-                <w:b/>
-                <w:sz w:val="24"/>
-                <w:szCs w:val="24"/>
-              </w:rPr>
-            </w:pPr>
-          </w:p>
-        </w:tc>
-      </w:tr>
-      <w:tr>
-        <w:tc>
-          <w:tcPr>
-            <w:tcW w:w="4414" w:type="dxa"/>
-          </w:tcPr>
-          <w:p>
-            <w:pPr>
-              <w:tabs>
-                <w:tab w:val="left" w:pos="1494"/>
-              </w:tabs>
-              <w:spacing w:line="276" w:lineRule="auto"/>
-              <w:jc w:val="center"/>
-              <w:rPr>
-                <w:rFonts w:ascii="Arial" w:hAnsi="Arial" w:cs="Arial"/>
-                <w:sz w:val="24"/>
-              </w:rPr>
-            </w:pPr>
-            <w:r>
-              <w:rPr>
-                <w:noProof/>
-                <w:lang w:val="es-MX" w:eastAsia="es-MX"/>
-              </w:rPr>
-              <w:drawing>
-                <wp:inline distT="0" distB="0" distL="0" distR="0" wp14:anchorId="48C1A15D" wp14:editId="47583F82">
-                  <wp:extent cx="435551" cy="466224"/>
-                  <wp:effectExtent l="0" t="0" r="0" b="0"/>
-                  <wp:docPr id="5" name="Imagen 5"/>
                   <wp:cNvGraphicFramePr>
                     <a:graphicFrameLocks xmlns:a="http://schemas.openxmlformats.org/drawingml/2006/main" noChangeAspect="1"/>
                   </wp:cNvGraphicFramePr>
@@ -4764,7 +4619,7 @@
                         <pic:spPr>
                           <a:xfrm>
                             <a:off x="0" y="0"/>
-                            <a:ext cx="445532" cy="476908"/>
+                            <a:ext cx="570639" cy="426172"/>
                           </a:xfrm>
                           <a:prstGeom prst="rect">
                             <a:avLst/>
@@ -4795,22 +4650,18 @@
                 <w:b/>
                 <w:sz w:val="24"/>
               </w:rPr>
-              <w:t>Botón de Cerrar Sesión</w:t>
+              <w:t>Botón de Usuarios</w:t>
             </w:r>
             <w:r>
               <w:rPr>
                 <w:rFonts w:ascii="Arial" w:eastAsia="Arial" w:hAnsi="Arial" w:cs="Arial"/>
                 <w:sz w:val="24"/>
               </w:rPr>
-              <w:t xml:space="preserve"> (Con el cerraremos nuestra sesión actual)</w:t>
+              <w:t xml:space="preserve"> (Con el accederemos a la vista de usuarios)</w:t>
             </w:r>
           </w:p>
           <w:p>
             <w:pPr>
-              <w:tabs>
-                <w:tab w:val="left" w:pos="1494"/>
-              </w:tabs>
-              <w:spacing w:line="276" w:lineRule="auto"/>
               <w:rPr>
                 <w:rFonts w:ascii="Arial" w:hAnsi="Arial" w:cs="Arial"/>
                 <w:sz w:val="24"/>
@@ -4832,7 +4683,8 @@
               <w:spacing w:line="276" w:lineRule="auto"/>
               <w:jc w:val="center"/>
               <w:rPr>
-                <w:noProof/>
+                <w:rFonts w:ascii="Arial" w:hAnsi="Arial" w:cs="Arial"/>
+                <w:sz w:val="24"/>
               </w:rPr>
             </w:pPr>
             <w:r>
@@ -4841,10 +4693,10 @@
                 <w:lang w:val="es-MX" w:eastAsia="es-MX"/>
               </w:rPr>
               <w:drawing>
-                <wp:inline distT="0" distB="0" distL="0" distR="0" wp14:anchorId="2EA1D977" wp14:editId="12206B59">
-                  <wp:extent cx="2129790" cy="398998"/>
+                <wp:inline distT="0" distB="0" distL="0" distR="0" wp14:anchorId="57F912CB" wp14:editId="0952CE51">
+                  <wp:extent cx="464344" cy="421005"/>
                   <wp:effectExtent l="0" t="0" r="0" b="0"/>
-                  <wp:docPr id="25" name="Imagen 25"/>
+                  <wp:docPr id="3" name="Imagen 3"/>
                   <wp:cNvGraphicFramePr>
                     <a:graphicFrameLocks xmlns:a="http://schemas.openxmlformats.org/drawingml/2006/main" noChangeAspect="1"/>
                   </wp:cNvGraphicFramePr>
@@ -4864,6 +4716,205 @@
                         <pic:spPr>
                           <a:xfrm>
                             <a:off x="0" y="0"/>
+                            <a:ext cx="469806" cy="425957"/>
+                          </a:xfrm>
+                          <a:prstGeom prst="rect">
+                            <a:avLst/>
+                          </a:prstGeom>
+                        </pic:spPr>
+                      </pic:pic>
+                    </a:graphicData>
+                  </a:graphic>
+                </wp:inline>
+              </w:drawing>
+            </w:r>
+          </w:p>
+        </w:tc>
+        <w:tc>
+          <w:tcPr>
+            <w:tcW w:w="4414" w:type="dxa"/>
+          </w:tcPr>
+          <w:p>
+            <w:pPr>
+              <w:rPr>
+                <w:rFonts w:ascii="Arial" w:eastAsia="Arial" w:hAnsi="Arial" w:cs="Arial"/>
+                <w:sz w:val="24"/>
+              </w:rPr>
+            </w:pPr>
+            <w:r>
+              <w:rPr>
+                <w:rFonts w:ascii="Arial" w:eastAsia="Arial" w:hAnsi="Arial" w:cs="Arial"/>
+                <w:b/>
+                <w:sz w:val="24"/>
+              </w:rPr>
+              <w:t>Botón de Aplicaciones</w:t>
+            </w:r>
+            <w:r>
+              <w:rPr>
+                <w:rFonts w:ascii="Arial" w:eastAsia="Arial" w:hAnsi="Arial" w:cs="Arial"/>
+                <w:sz w:val="24"/>
+              </w:rPr>
+              <w:t xml:space="preserve"> (Con el accederemos a la vista de Aplicaciones)</w:t>
+            </w:r>
+          </w:p>
+          <w:p>
+            <w:pPr>
+              <w:rPr>
+                <w:rFonts w:ascii="Arial" w:hAnsi="Arial" w:cs="Arial"/>
+                <w:b/>
+                <w:sz w:val="24"/>
+                <w:szCs w:val="24"/>
+              </w:rPr>
+            </w:pPr>
+          </w:p>
+        </w:tc>
+      </w:tr>
+      <w:tr>
+        <w:tc>
+          <w:tcPr>
+            <w:tcW w:w="4414" w:type="dxa"/>
+          </w:tcPr>
+          <w:p>
+            <w:pPr>
+              <w:tabs>
+                <w:tab w:val="left" w:pos="1494"/>
+              </w:tabs>
+              <w:spacing w:line="276" w:lineRule="auto"/>
+              <w:jc w:val="center"/>
+              <w:rPr>
+                <w:rFonts w:ascii="Arial" w:hAnsi="Arial" w:cs="Arial"/>
+                <w:sz w:val="24"/>
+              </w:rPr>
+            </w:pPr>
+            <w:r>
+              <w:rPr>
+                <w:noProof/>
+                <w:lang w:val="es-MX" w:eastAsia="es-MX"/>
+              </w:rPr>
+              <w:drawing>
+                <wp:inline distT="0" distB="0" distL="0" distR="0" wp14:anchorId="48C1A15D" wp14:editId="47583F82">
+                  <wp:extent cx="435551" cy="466224"/>
+                  <wp:effectExtent l="0" t="0" r="0" b="0"/>
+                  <wp:docPr id="5" name="Imagen 5"/>
+                  <wp:cNvGraphicFramePr>
+                    <a:graphicFrameLocks xmlns:a="http://schemas.openxmlformats.org/drawingml/2006/main" noChangeAspect="1"/>
+                  </wp:cNvGraphicFramePr>
+                  <a:graphic xmlns:a="http://schemas.openxmlformats.org/drawingml/2006/main">
+                    <a:graphicData uri="http://schemas.openxmlformats.org/drawingml/2006/picture">
+                      <pic:pic xmlns:pic="http://schemas.openxmlformats.org/drawingml/2006/picture">
+                        <pic:nvPicPr>
+                          <pic:cNvPr id="1" name=""/>
+                          <pic:cNvPicPr/>
+                        </pic:nvPicPr>
+                        <pic:blipFill>
+                          <a:blip r:embed="rId21"/>
+                          <a:stretch>
+                            <a:fillRect/>
+                          </a:stretch>
+                        </pic:blipFill>
+                        <pic:spPr>
+                          <a:xfrm>
+                            <a:off x="0" y="0"/>
+                            <a:ext cx="445532" cy="476908"/>
+                          </a:xfrm>
+                          <a:prstGeom prst="rect">
+                            <a:avLst/>
+                          </a:prstGeom>
+                        </pic:spPr>
+                      </pic:pic>
+                    </a:graphicData>
+                  </a:graphic>
+                </wp:inline>
+              </w:drawing>
+            </w:r>
+          </w:p>
+        </w:tc>
+        <w:tc>
+          <w:tcPr>
+            <w:tcW w:w="4414" w:type="dxa"/>
+          </w:tcPr>
+          <w:p>
+            <w:pPr>
+              <w:rPr>
+                <w:rFonts w:ascii="Arial" w:eastAsia="Arial" w:hAnsi="Arial" w:cs="Arial"/>
+                <w:sz w:val="24"/>
+              </w:rPr>
+            </w:pPr>
+            <w:r>
+              <w:rPr>
+                <w:rFonts w:ascii="Arial" w:eastAsia="Arial" w:hAnsi="Arial" w:cs="Arial"/>
+                <w:b/>
+                <w:sz w:val="24"/>
+              </w:rPr>
+              <w:t>Botón de Cerrar Sesión</w:t>
+            </w:r>
+            <w:r>
+              <w:rPr>
+                <w:rFonts w:ascii="Arial" w:eastAsia="Arial" w:hAnsi="Arial" w:cs="Arial"/>
+                <w:sz w:val="24"/>
+              </w:rPr>
+              <w:t xml:space="preserve"> (Con el cerraremos nuestra sesión actual)</w:t>
+            </w:r>
+          </w:p>
+          <w:p>
+            <w:pPr>
+              <w:tabs>
+                <w:tab w:val="left" w:pos="1494"/>
+              </w:tabs>
+              <w:spacing w:line="276" w:lineRule="auto"/>
+              <w:rPr>
+                <w:rFonts w:ascii="Arial" w:hAnsi="Arial" w:cs="Arial"/>
+                <w:sz w:val="24"/>
+              </w:rPr>
+            </w:pPr>
+          </w:p>
+        </w:tc>
+      </w:tr>
+      <w:tr>
+        <w:tc>
+          <w:tcPr>
+            <w:tcW w:w="4414" w:type="dxa"/>
+          </w:tcPr>
+          <w:p>
+            <w:pPr>
+              <w:tabs>
+                <w:tab w:val="left" w:pos="1494"/>
+              </w:tabs>
+              <w:spacing w:line="276" w:lineRule="auto"/>
+              <w:jc w:val="center"/>
+              <w:rPr>
+                <w:noProof/>
+              </w:rPr>
+            </w:pPr>
+            <w:r>
+              <w:rPr>
+                <w:noProof/>
+                <w:lang w:val="es-MX" w:eastAsia="es-MX"/>
+              </w:rPr>
+              <w:drawing>
+                <wp:inline distT="0" distB="0" distL="0" distR="0" wp14:anchorId="2EA1D977" wp14:editId="12206B59">
+                  <wp:extent cx="2129790" cy="398998"/>
+                  <wp:effectExtent l="0" t="0" r="0" b="0"/>
+                  <wp:docPr id="25" name="Imagen 25"/>
+                  <wp:cNvGraphicFramePr>
+                    <a:graphicFrameLocks xmlns:a="http://schemas.openxmlformats.org/drawingml/2006/main" noChangeAspect="1"/>
+                  </wp:cNvGraphicFramePr>
+                  <a:graphic xmlns:a="http://schemas.openxmlformats.org/drawingml/2006/main">
+                    <a:graphicData uri="http://schemas.openxmlformats.org/drawingml/2006/picture">
+                      <pic:pic xmlns:pic="http://schemas.openxmlformats.org/drawingml/2006/picture">
+                        <pic:nvPicPr>
+                          <pic:cNvPr id="1" name=""/>
+                          <pic:cNvPicPr/>
+                        </pic:nvPicPr>
+                        <pic:blipFill>
+                          <a:blip r:embed="rId22"/>
+                          <a:stretch>
+                            <a:fillRect/>
+                          </a:stretch>
+                        </pic:blipFill>
+                        <pic:spPr>
+                          <a:xfrm>
+                            <a:off x="0" y="0"/>
                             <a:ext cx="2169863" cy="406505"/>
                           </a:xfrm>
                           <a:prstGeom prst="rect">
@@ -4954,15 +5005,14 @@
           <w:spacing w:val="-10"/>
         </w:rPr>
       </w:pPr>
-      <w:bookmarkStart w:id="10" w:name="_Toc138317291"/>
+      <w:bookmarkStart w:id="11" w:name="_Toc138317291"/>
       <w:r>
         <w:rPr>
           <w:rFonts w:eastAsia="Arial"/>
         </w:rPr>
-        <w:lastRenderedPageBreak/>
         <w:t>Componentes de Vista Gestión de Solicitudes</w:t>
       </w:r>
-      <w:bookmarkEnd w:id="10"/>
+      <w:bookmarkEnd w:id="11"/>
     </w:p>
     <w:p>
       <w:pPr>
@@ -5080,7 +5130,7 @@
                     <pic:cNvPicPr/>
                   </pic:nvPicPr>
                   <pic:blipFill>
-                    <a:blip r:embed="rId21" cstate="print">
+                    <a:blip r:embed="rId23" cstate="print">
                       <a:extLst>
                         <a:ext uri="{28A0092B-C50C-407E-A947-70E740481C1C}">
                           <a14:useLocalDpi xmlns:a14="http://schemas.microsoft.com/office/drawing/2010/main" val="0"/>
@@ -6003,21 +6053,37 @@
           <w:rFonts w:eastAsia="Arial"/>
         </w:rPr>
       </w:pPr>
-      <w:bookmarkStart w:id="11" w:name="_Toc138317292"/>
+      <w:bookmarkStart w:id="12" w:name="_Toc138317292"/>
       <w:r>
         <w:rPr>
           <w:rFonts w:eastAsia="Arial"/>
         </w:rPr>
-        <w:lastRenderedPageBreak/>
         <w:t xml:space="preserve">3.1 </w:t>
       </w:r>
       <w:r>
         <w:rPr>
           <w:rFonts w:eastAsia="Arial"/>
         </w:rPr>
-        <w:t>Componentes de la Barra de Acciones</w:t>
+        <w:t xml:space="preserve">Componentes de la Barra de </w:t>
       </w:r>
-      <w:bookmarkEnd w:id="11"/>
+      <w:commentRangeStart w:id="13"/>
+      <w:r>
+        <w:rPr>
+          <w:rFonts w:eastAsia="Arial"/>
+        </w:rPr>
+        <w:t>Acciones</w:t>
+      </w:r>
+      <w:bookmarkEnd w:id="12"/>
+      <w:commentRangeEnd w:id="13"/>
+      <w:r>
+        <w:rPr>
+          <w:rStyle w:val="Refdecomentario"/>
+          <w:rFonts w:asciiTheme="minorHAnsi" w:eastAsiaTheme="minorHAnsi" w:hAnsiTheme="minorHAnsi" w:cstheme="minorBidi"/>
+          <w:b w:val="0"/>
+          <w:color w:val="auto"/>
+        </w:rPr>
+        <w:commentReference w:id="13"/>
+      </w:r>
     </w:p>
     <w:p>
       <w:pPr>
@@ -6060,7 +6126,7 @@
                     <pic:cNvPicPr/>
                   </pic:nvPicPr>
                   <pic:blipFill>
-                    <a:blip r:embed="rId22"/>
+                    <a:blip r:embed="rId24"/>
                     <a:stretch>
                       <a:fillRect/>
                     </a:stretch>
@@ -6188,7 +6254,7 @@
                           <pic:cNvPicPr/>
                         </pic:nvPicPr>
                         <pic:blipFill>
-                          <a:blip r:embed="rId23"/>
+                          <a:blip r:embed="rId25"/>
                           <a:stretch>
                             <a:fillRect/>
                           </a:stretch>
@@ -6278,189 +6344,6 @@
                   <wp:extent cx="1743075" cy="480235"/>
                   <wp:effectExtent l="0" t="0" r="0" b="0"/>
                   <wp:docPr id="20" name="Imagen 20"/>
-                  <wp:cNvGraphicFramePr>
-                    <a:graphicFrameLocks xmlns:a="http://schemas.openxmlformats.org/drawingml/2006/main" noChangeAspect="1"/>
-                  </wp:cNvGraphicFramePr>
-                  <a:graphic xmlns:a="http://schemas.openxmlformats.org/drawingml/2006/main">
-                    <a:graphicData uri="http://schemas.openxmlformats.org/drawingml/2006/picture">
-                      <pic:pic xmlns:pic="http://schemas.openxmlformats.org/drawingml/2006/picture">
-                        <pic:nvPicPr>
-                          <pic:cNvPr id="1" name=""/>
-                          <pic:cNvPicPr/>
-                        </pic:nvPicPr>
-                        <pic:blipFill>
-                          <a:blip r:embed="rId24"/>
-                          <a:stretch>
-                            <a:fillRect/>
-                          </a:stretch>
-                        </pic:blipFill>
-                        <pic:spPr>
-                          <a:xfrm>
-                            <a:off x="0" y="0"/>
-                            <a:ext cx="1750715" cy="482340"/>
-                          </a:xfrm>
-                          <a:prstGeom prst="rect">
-                            <a:avLst/>
-                          </a:prstGeom>
-                        </pic:spPr>
-                      </pic:pic>
-                    </a:graphicData>
-                  </a:graphic>
-                </wp:inline>
-              </w:drawing>
-            </w:r>
-          </w:p>
-        </w:tc>
-        <w:tc>
-          <w:tcPr>
-            <w:tcW w:w="4414" w:type="dxa"/>
-          </w:tcPr>
-          <w:p>
-            <w:pPr>
-              <w:jc w:val="both"/>
-              <w:rPr>
-                <w:rFonts w:ascii="Arial" w:eastAsia="Arial" w:hAnsi="Arial" w:cs="Arial"/>
-                <w:sz w:val="24"/>
-              </w:rPr>
-            </w:pPr>
-            <w:r>
-              <w:rPr>
-                <w:rFonts w:ascii="Arial" w:eastAsia="Arial" w:hAnsi="Arial" w:cs="Arial"/>
-                <w:b/>
-                <w:sz w:val="24"/>
-              </w:rPr>
-              <w:t>Asignar permiso de firma</w:t>
-            </w:r>
-            <w:r>
-              <w:rPr>
-                <w:rFonts w:ascii="Arial" w:eastAsia="Arial" w:hAnsi="Arial" w:cs="Arial"/>
-                <w:sz w:val="24"/>
-              </w:rPr>
-              <w:t xml:space="preserve"> electrónica (solo se muestra cuando la solicitud es tipo alta o modificación)</w:t>
-            </w:r>
-          </w:p>
-        </w:tc>
-      </w:tr>
-      <w:tr>
-        <w:tc>
-          <w:tcPr>
-            <w:tcW w:w="4414" w:type="dxa"/>
-          </w:tcPr>
-          <w:p>
-            <w:pPr>
-              <w:tabs>
-                <w:tab w:val="left" w:pos="1494"/>
-              </w:tabs>
-              <w:spacing w:line="276" w:lineRule="auto"/>
-              <w:jc w:val="center"/>
-              <w:rPr>
-                <w:rFonts w:ascii="Arial" w:hAnsi="Arial" w:cs="Arial"/>
-                <w:sz w:val="24"/>
-              </w:rPr>
-            </w:pPr>
-            <w:r>
-              <w:rPr>
-                <w:noProof/>
-                <w:lang w:val="es-MX" w:eastAsia="es-MX"/>
-              </w:rPr>
-              <w:drawing>
-                <wp:inline distT="0" distB="0" distL="0" distR="0" wp14:anchorId="26783529" wp14:editId="6C9C2A4D">
-                  <wp:extent cx="1781175" cy="445294"/>
-                  <wp:effectExtent l="0" t="0" r="0" b="0"/>
-                  <wp:docPr id="21" name="Imagen 21"/>
-                  <wp:cNvGraphicFramePr>
-                    <a:graphicFrameLocks xmlns:a="http://schemas.openxmlformats.org/drawingml/2006/main" noChangeAspect="1"/>
-                  </wp:cNvGraphicFramePr>
-                  <a:graphic xmlns:a="http://schemas.openxmlformats.org/drawingml/2006/main">
-                    <a:graphicData uri="http://schemas.openxmlformats.org/drawingml/2006/picture">
-                      <pic:pic xmlns:pic="http://schemas.openxmlformats.org/drawingml/2006/picture">
-                        <pic:nvPicPr>
-                          <pic:cNvPr id="1" name=""/>
-                          <pic:cNvPicPr/>
-                        </pic:nvPicPr>
-                        <pic:blipFill>
-                          <a:blip r:embed="rId25"/>
-                          <a:stretch>
-                            <a:fillRect/>
-                          </a:stretch>
-                        </pic:blipFill>
-                        <pic:spPr>
-                          <a:xfrm>
-                            <a:off x="0" y="0"/>
-                            <a:ext cx="1792915" cy="448229"/>
-                          </a:xfrm>
-                          <a:prstGeom prst="rect">
-                            <a:avLst/>
-                          </a:prstGeom>
-                        </pic:spPr>
-                      </pic:pic>
-                    </a:graphicData>
-                  </a:graphic>
-                </wp:inline>
-              </w:drawing>
-            </w:r>
-          </w:p>
-        </w:tc>
-        <w:tc>
-          <w:tcPr>
-            <w:tcW w:w="4414" w:type="dxa"/>
-          </w:tcPr>
-          <w:p>
-            <w:pPr>
-              <w:jc w:val="both"/>
-              <w:rPr>
-                <w:rFonts w:ascii="Arial" w:eastAsia="Arial" w:hAnsi="Arial" w:cs="Arial"/>
-                <w:sz w:val="24"/>
-              </w:rPr>
-            </w:pPr>
-            <w:r>
-              <w:rPr>
-                <w:rFonts w:ascii="Arial" w:eastAsia="Arial" w:hAnsi="Arial" w:cs="Arial"/>
-                <w:b/>
-                <w:sz w:val="24"/>
-              </w:rPr>
-              <w:t>Asignar permisos de administrador</w:t>
-            </w:r>
-            <w:r>
-              <w:rPr>
-                <w:rFonts w:ascii="Arial" w:eastAsia="Arial" w:hAnsi="Arial" w:cs="Arial"/>
-                <w:sz w:val="24"/>
-              </w:rPr>
-              <w:t xml:space="preserve"> de plataforma (solo se muestra cuando la solicitud es tipo alta o modificación)</w:t>
-            </w:r>
-          </w:p>
-        </w:tc>
-      </w:tr>
-      <w:tr>
-        <w:trPr>
-          <w:trHeight w:val="996"/>
-        </w:trPr>
-        <w:tc>
-          <w:tcPr>
-            <w:tcW w:w="4414" w:type="dxa"/>
-          </w:tcPr>
-          <w:p>
-            <w:pPr>
-              <w:tabs>
-                <w:tab w:val="left" w:pos="1494"/>
-              </w:tabs>
-              <w:spacing w:line="276" w:lineRule="auto"/>
-              <w:jc w:val="center"/>
-              <w:rPr>
-                <w:rFonts w:ascii="Arial" w:hAnsi="Arial" w:cs="Arial"/>
-                <w:sz w:val="24"/>
-              </w:rPr>
-            </w:pPr>
-            <w:r>
-              <w:rPr>
-                <w:noProof/>
-                <w:lang w:val="es-MX" w:eastAsia="es-MX"/>
-              </w:rPr>
-              <w:drawing>
-                <wp:inline distT="0" distB="0" distL="0" distR="0" wp14:anchorId="3E0FC5F5" wp14:editId="19567A13">
-                  <wp:extent cx="1471370" cy="466725"/>
-                  <wp:effectExtent l="0" t="0" r="0" b="0"/>
-                  <wp:docPr id="26" name="Imagen 26"/>
                   <wp:cNvGraphicFramePr>
                     <a:graphicFrameLocks xmlns:a="http://schemas.openxmlformats.org/drawingml/2006/main" noChangeAspect="1"/>
                   </wp:cNvGraphicFramePr>
@@ -6480,7 +6363,7 @@
                         <pic:spPr>
                           <a:xfrm>
                             <a:off x="0" y="0"/>
-                            <a:ext cx="1474955" cy="467862"/>
+                            <a:ext cx="1750715" cy="482340"/>
                           </a:xfrm>
                           <a:prstGeom prst="rect">
                             <a:avLst/>
@@ -6512,39 +6395,15 @@
                 <w:b/>
                 <w:sz w:val="24"/>
               </w:rPr>
-              <w:t xml:space="preserve">Botón </w:t>
+              <w:t>Asignar permiso de firma</w:t>
             </w:r>
             <w:r>
               <w:rPr>
                 <w:rFonts w:ascii="Arial" w:eastAsia="Arial" w:hAnsi="Arial" w:cs="Arial"/>
-                <w:b/>
-                <w:sz w:val="24"/>
-              </w:rPr>
-              <w:t xml:space="preserve">para </w:t>
-            </w:r>
-            <w:r>
-              <w:rPr>
-                <w:rFonts w:ascii="Arial" w:eastAsia="Arial" w:hAnsi="Arial" w:cs="Arial"/>
-                <w:b/>
-                <w:sz w:val="24"/>
-              </w:rPr>
-              <w:t>solicitar modificación</w:t>
-            </w:r>
-            <w:r>
-              <w:rPr>
-                <w:rFonts w:ascii="Arial" w:eastAsia="Arial" w:hAnsi="Arial" w:cs="Arial"/>
-                <w:sz w:val="24"/>
-              </w:rPr>
-              <w:t xml:space="preserve"> (solo se muestra cuando la solicitud es tipo alta o modificación)</w:t>
-            </w:r>
-          </w:p>
-          <w:p>
-            <w:pPr>
-              <w:rPr>
-                <w:rFonts w:ascii="Arial" w:hAnsi="Arial" w:cs="Arial"/>
-                <w:sz w:val="24"/>
-              </w:rPr>
-            </w:pPr>
+                <w:sz w:val="24"/>
+              </w:rPr>
+              <w:t xml:space="preserve"> electrónica (solo se muestra cuando la solicitud es tipo alta o modificación)</w:t>
+            </w:r>
           </w:p>
         </w:tc>
       </w:tr>
@@ -6561,7 +6420,8 @@
               <w:spacing w:line="276" w:lineRule="auto"/>
               <w:jc w:val="center"/>
               <w:rPr>
-                <w:noProof/>
+                <w:rFonts w:ascii="Arial" w:hAnsi="Arial" w:cs="Arial"/>
+                <w:sz w:val="24"/>
               </w:rPr>
             </w:pPr>
             <w:r>
@@ -6570,10 +6430,10 @@
                 <w:lang w:val="es-MX" w:eastAsia="es-MX"/>
               </w:rPr>
               <w:drawing>
-                <wp:inline distT="0" distB="0" distL="0" distR="0" wp14:anchorId="2FB7C048" wp14:editId="37585FCD">
-                  <wp:extent cx="866775" cy="566738"/>
+                <wp:inline distT="0" distB="0" distL="0" distR="0" wp14:anchorId="26783529" wp14:editId="6C9C2A4D">
+                  <wp:extent cx="1781175" cy="445294"/>
                   <wp:effectExtent l="0" t="0" r="0" b="0"/>
-                  <wp:docPr id="27" name="Imagen 27"/>
+                  <wp:docPr id="21" name="Imagen 21"/>
                   <wp:cNvGraphicFramePr>
                     <a:graphicFrameLocks xmlns:a="http://schemas.openxmlformats.org/drawingml/2006/main" noChangeAspect="1"/>
                   </wp:cNvGraphicFramePr>
@@ -6593,7 +6453,7 @@
                         <pic:spPr>
                           <a:xfrm>
                             <a:off x="0" y="0"/>
-                            <a:ext cx="878171" cy="574189"/>
+                            <a:ext cx="1792915" cy="448229"/>
                           </a:xfrm>
                           <a:prstGeom prst="rect">
                             <a:avLst/>
@@ -6625,32 +6485,22 @@
                 <w:b/>
                 <w:sz w:val="24"/>
               </w:rPr>
-              <w:t>Botón para aceptar</w:t>
+              <w:t>Asignar permisos de administrador</w:t>
             </w:r>
             <w:r>
               <w:rPr>
                 <w:rFonts w:ascii="Arial" w:eastAsia="Arial" w:hAnsi="Arial" w:cs="Arial"/>
                 <w:sz w:val="24"/>
               </w:rPr>
-              <w:t xml:space="preserve"> la solicitud actual</w:t>
-            </w:r>
-          </w:p>
-          <w:p>
-            <w:pPr>
-              <w:tabs>
-                <w:tab w:val="left" w:pos="1494"/>
-              </w:tabs>
-              <w:spacing w:line="276" w:lineRule="auto"/>
-              <w:rPr>
-                <w:rFonts w:ascii="Arial" w:hAnsi="Arial" w:cs="Arial"/>
-                <w:b/>
-                <w:sz w:val="24"/>
-              </w:rPr>
-            </w:pPr>
+              <w:t xml:space="preserve"> de plataforma (solo se muestra cuando la solicitud es tipo alta o modificación)</w:t>
+            </w:r>
           </w:p>
         </w:tc>
       </w:tr>
       <w:tr>
+        <w:trPr>
+          <w:trHeight w:val="996"/>
+        </w:trPr>
         <w:tc>
           <w:tcPr>
             <w:tcW w:w="4414" w:type="dxa"/>
@@ -6663,7 +6513,8 @@
               <w:spacing w:line="276" w:lineRule="auto"/>
               <w:jc w:val="center"/>
               <w:rPr>
-                <w:noProof/>
+                <w:rFonts w:ascii="Arial" w:hAnsi="Arial" w:cs="Arial"/>
+                <w:sz w:val="24"/>
               </w:rPr>
             </w:pPr>
             <w:r>
@@ -6672,10 +6523,10 @@
                 <w:lang w:val="es-MX" w:eastAsia="es-MX"/>
               </w:rPr>
               <w:drawing>
-                <wp:inline distT="0" distB="0" distL="0" distR="0" wp14:anchorId="5460068D" wp14:editId="4326E7AC">
-                  <wp:extent cx="931260" cy="495300"/>
-                  <wp:effectExtent l="0" t="0" r="2540" b="0"/>
-                  <wp:docPr id="28" name="Imagen 28"/>
+                <wp:inline distT="0" distB="0" distL="0" distR="0" wp14:anchorId="3E0FC5F5" wp14:editId="19567A13">
+                  <wp:extent cx="1471370" cy="466725"/>
+                  <wp:effectExtent l="0" t="0" r="0" b="0"/>
+                  <wp:docPr id="26" name="Imagen 26"/>
                   <wp:cNvGraphicFramePr>
                     <a:graphicFrameLocks xmlns:a="http://schemas.openxmlformats.org/drawingml/2006/main" noChangeAspect="1"/>
                   </wp:cNvGraphicFramePr>
@@ -6695,7 +6546,7 @@
                         <pic:spPr>
                           <a:xfrm>
                             <a:off x="0" y="0"/>
-                            <a:ext cx="942014" cy="501020"/>
+                            <a:ext cx="1474955" cy="467862"/>
                           </a:xfrm>
                           <a:prstGeom prst="rect">
                             <a:avLst/>
@@ -6727,25 +6578,36 @@
                 <w:b/>
                 <w:sz w:val="24"/>
               </w:rPr>
-              <w:t>Botón para rechazar</w:t>
+              <w:t xml:space="preserve">Botón </w:t>
             </w:r>
             <w:r>
               <w:rPr>
                 <w:rFonts w:ascii="Arial" w:eastAsia="Arial" w:hAnsi="Arial" w:cs="Arial"/>
-                <w:sz w:val="24"/>
-              </w:rPr>
-              <w:t xml:space="preserve"> la solicitud actual</w:t>
+                <w:b/>
+                <w:sz w:val="24"/>
+              </w:rPr>
+              <w:t xml:space="preserve">para </w:t>
+            </w:r>
+            <w:r>
+              <w:rPr>
+                <w:rFonts w:ascii="Arial" w:eastAsia="Arial" w:hAnsi="Arial" w:cs="Arial"/>
+                <w:b/>
+                <w:sz w:val="24"/>
+              </w:rPr>
+              <w:t>solicitar modificación</w:t>
+            </w:r>
+            <w:r>
+              <w:rPr>
+                <w:rFonts w:ascii="Arial" w:eastAsia="Arial" w:hAnsi="Arial" w:cs="Arial"/>
+                <w:sz w:val="24"/>
+              </w:rPr>
+              <w:t xml:space="preserve"> (solo se muestra cuando la solicitud es tipo alta o modificación)</w:t>
             </w:r>
           </w:p>
           <w:p>
             <w:pPr>
-              <w:tabs>
-                <w:tab w:val="left" w:pos="1494"/>
-              </w:tabs>
-              <w:spacing w:line="276" w:lineRule="auto"/>
               <w:rPr>
                 <w:rFonts w:ascii="Arial" w:hAnsi="Arial" w:cs="Arial"/>
-                <w:b/>
                 <w:sz w:val="24"/>
               </w:rPr>
             </w:pPr>
@@ -6774,10 +6636,10 @@
                 <w:lang w:val="es-MX" w:eastAsia="es-MX"/>
               </w:rPr>
               <w:drawing>
-                <wp:inline distT="0" distB="0" distL="0" distR="0" wp14:anchorId="1F81DC3A" wp14:editId="6252D58B">
-                  <wp:extent cx="809093" cy="407670"/>
+                <wp:inline distT="0" distB="0" distL="0" distR="0" wp14:anchorId="2FB7C048" wp14:editId="37585FCD">
+                  <wp:extent cx="866775" cy="566738"/>
                   <wp:effectExtent l="0" t="0" r="0" b="0"/>
-                  <wp:docPr id="29" name="Imagen 29"/>
+                  <wp:docPr id="27" name="Imagen 27"/>
                   <wp:cNvGraphicFramePr>
                     <a:graphicFrameLocks xmlns:a="http://schemas.openxmlformats.org/drawingml/2006/main" noChangeAspect="1"/>
                   </wp:cNvGraphicFramePr>
@@ -6797,6 +6659,210 @@
                         <pic:spPr>
                           <a:xfrm>
                             <a:off x="0" y="0"/>
+                            <a:ext cx="878171" cy="574189"/>
+                          </a:xfrm>
+                          <a:prstGeom prst="rect">
+                            <a:avLst/>
+                          </a:prstGeom>
+                        </pic:spPr>
+                      </pic:pic>
+                    </a:graphicData>
+                  </a:graphic>
+                </wp:inline>
+              </w:drawing>
+            </w:r>
+          </w:p>
+        </w:tc>
+        <w:tc>
+          <w:tcPr>
+            <w:tcW w:w="4414" w:type="dxa"/>
+          </w:tcPr>
+          <w:p>
+            <w:pPr>
+              <w:jc w:val="both"/>
+              <w:rPr>
+                <w:rFonts w:ascii="Arial" w:eastAsia="Arial" w:hAnsi="Arial" w:cs="Arial"/>
+                <w:sz w:val="24"/>
+              </w:rPr>
+            </w:pPr>
+            <w:r>
+              <w:rPr>
+                <w:rFonts w:ascii="Arial" w:eastAsia="Arial" w:hAnsi="Arial" w:cs="Arial"/>
+                <w:b/>
+                <w:sz w:val="24"/>
+              </w:rPr>
+              <w:t>Botón para aceptar</w:t>
+            </w:r>
+            <w:r>
+              <w:rPr>
+                <w:rFonts w:ascii="Arial" w:eastAsia="Arial" w:hAnsi="Arial" w:cs="Arial"/>
+                <w:sz w:val="24"/>
+              </w:rPr>
+              <w:t xml:space="preserve"> la solicitud actual</w:t>
+            </w:r>
+          </w:p>
+          <w:p>
+            <w:pPr>
+              <w:tabs>
+                <w:tab w:val="left" w:pos="1494"/>
+              </w:tabs>
+              <w:spacing w:line="276" w:lineRule="auto"/>
+              <w:rPr>
+                <w:rFonts w:ascii="Arial" w:hAnsi="Arial" w:cs="Arial"/>
+                <w:b/>
+                <w:sz w:val="24"/>
+              </w:rPr>
+            </w:pPr>
+          </w:p>
+        </w:tc>
+      </w:tr>
+      <w:tr>
+        <w:tc>
+          <w:tcPr>
+            <w:tcW w:w="4414" w:type="dxa"/>
+          </w:tcPr>
+          <w:p>
+            <w:pPr>
+              <w:tabs>
+                <w:tab w:val="left" w:pos="1494"/>
+              </w:tabs>
+              <w:spacing w:line="276" w:lineRule="auto"/>
+              <w:jc w:val="center"/>
+              <w:rPr>
+                <w:noProof/>
+              </w:rPr>
+            </w:pPr>
+            <w:r>
+              <w:rPr>
+                <w:noProof/>
+                <w:lang w:val="es-MX" w:eastAsia="es-MX"/>
+              </w:rPr>
+              <w:drawing>
+                <wp:inline distT="0" distB="0" distL="0" distR="0" wp14:anchorId="5460068D" wp14:editId="4326E7AC">
+                  <wp:extent cx="931260" cy="495300"/>
+                  <wp:effectExtent l="0" t="0" r="2540" b="0"/>
+                  <wp:docPr id="28" name="Imagen 28"/>
+                  <wp:cNvGraphicFramePr>
+                    <a:graphicFrameLocks xmlns:a="http://schemas.openxmlformats.org/drawingml/2006/main" noChangeAspect="1"/>
+                  </wp:cNvGraphicFramePr>
+                  <a:graphic xmlns:a="http://schemas.openxmlformats.org/drawingml/2006/main">
+                    <a:graphicData uri="http://schemas.openxmlformats.org/drawingml/2006/picture">
+                      <pic:pic xmlns:pic="http://schemas.openxmlformats.org/drawingml/2006/picture">
+                        <pic:nvPicPr>
+                          <pic:cNvPr id="1" name=""/>
+                          <pic:cNvPicPr/>
+                        </pic:nvPicPr>
+                        <pic:blipFill>
+                          <a:blip r:embed="rId30"/>
+                          <a:stretch>
+                            <a:fillRect/>
+                          </a:stretch>
+                        </pic:blipFill>
+                        <pic:spPr>
+                          <a:xfrm>
+                            <a:off x="0" y="0"/>
+                            <a:ext cx="942014" cy="501020"/>
+                          </a:xfrm>
+                          <a:prstGeom prst="rect">
+                            <a:avLst/>
+                          </a:prstGeom>
+                        </pic:spPr>
+                      </pic:pic>
+                    </a:graphicData>
+                  </a:graphic>
+                </wp:inline>
+              </w:drawing>
+            </w:r>
+          </w:p>
+        </w:tc>
+        <w:tc>
+          <w:tcPr>
+            <w:tcW w:w="4414" w:type="dxa"/>
+          </w:tcPr>
+          <w:p>
+            <w:pPr>
+              <w:jc w:val="both"/>
+              <w:rPr>
+                <w:rFonts w:ascii="Arial" w:eastAsia="Arial" w:hAnsi="Arial" w:cs="Arial"/>
+                <w:sz w:val="24"/>
+              </w:rPr>
+            </w:pPr>
+            <w:r>
+              <w:rPr>
+                <w:rFonts w:ascii="Arial" w:eastAsia="Arial" w:hAnsi="Arial" w:cs="Arial"/>
+                <w:b/>
+                <w:sz w:val="24"/>
+              </w:rPr>
+              <w:t>Botón para rechazar</w:t>
+            </w:r>
+            <w:r>
+              <w:rPr>
+                <w:rFonts w:ascii="Arial" w:eastAsia="Arial" w:hAnsi="Arial" w:cs="Arial"/>
+                <w:sz w:val="24"/>
+              </w:rPr>
+              <w:t xml:space="preserve"> la solicitud actual</w:t>
+            </w:r>
+          </w:p>
+          <w:p>
+            <w:pPr>
+              <w:tabs>
+                <w:tab w:val="left" w:pos="1494"/>
+              </w:tabs>
+              <w:spacing w:line="276" w:lineRule="auto"/>
+              <w:rPr>
+                <w:rFonts w:ascii="Arial" w:hAnsi="Arial" w:cs="Arial"/>
+                <w:b/>
+                <w:sz w:val="24"/>
+              </w:rPr>
+            </w:pPr>
+          </w:p>
+        </w:tc>
+      </w:tr>
+      <w:tr>
+        <w:tc>
+          <w:tcPr>
+            <w:tcW w:w="4414" w:type="dxa"/>
+          </w:tcPr>
+          <w:p>
+            <w:pPr>
+              <w:tabs>
+                <w:tab w:val="left" w:pos="1494"/>
+              </w:tabs>
+              <w:spacing w:line="276" w:lineRule="auto"/>
+              <w:jc w:val="center"/>
+              <w:rPr>
+                <w:noProof/>
+              </w:rPr>
+            </w:pPr>
+            <w:r>
+              <w:rPr>
+                <w:noProof/>
+                <w:lang w:val="es-MX" w:eastAsia="es-MX"/>
+              </w:rPr>
+              <w:drawing>
+                <wp:inline distT="0" distB="0" distL="0" distR="0" wp14:anchorId="1F81DC3A" wp14:editId="6252D58B">
+                  <wp:extent cx="809093" cy="407670"/>
+                  <wp:effectExtent l="0" t="0" r="0" b="0"/>
+                  <wp:docPr id="29" name="Imagen 29"/>
+                  <wp:cNvGraphicFramePr>
+                    <a:graphicFrameLocks xmlns:a="http://schemas.openxmlformats.org/drawingml/2006/main" noChangeAspect="1"/>
+                  </wp:cNvGraphicFramePr>
+                  <a:graphic xmlns:a="http://schemas.openxmlformats.org/drawingml/2006/main">
+                    <a:graphicData uri="http://schemas.openxmlformats.org/drawingml/2006/picture">
+                      <pic:pic xmlns:pic="http://schemas.openxmlformats.org/drawingml/2006/picture">
+                        <pic:nvPicPr>
+                          <pic:cNvPr id="1" name=""/>
+                          <pic:cNvPicPr/>
+                        </pic:nvPicPr>
+                        <pic:blipFill>
+                          <a:blip r:embed="rId31"/>
+                          <a:stretch>
+                            <a:fillRect/>
+                          </a:stretch>
+                        </pic:blipFill>
+                        <pic:spPr>
+                          <a:xfrm>
+                            <a:off x="0" y="0"/>
                             <a:ext cx="814348" cy="410318"/>
                           </a:xfrm>
                           <a:prstGeom prst="rect">
@@ -6885,15 +6951,14 @@
           <w:rFonts w:eastAsia="Arial"/>
         </w:rPr>
       </w:pPr>
-      <w:bookmarkStart w:id="12" w:name="_Toc138317293"/>
+      <w:bookmarkStart w:id="15" w:name="_Toc138317293"/>
       <w:r>
         <w:rPr>
           <w:rFonts w:eastAsia="Arial"/>
         </w:rPr>
-        <w:lastRenderedPageBreak/>
         <w:t>Componentes de vista gestión de usuarios</w:t>
       </w:r>
-      <w:bookmarkEnd w:id="12"/>
+      <w:bookmarkEnd w:id="15"/>
     </w:p>
     <w:p>
       <w:pPr>
@@ -7009,7 +7074,7 @@
                     <pic:cNvPicPr/>
                   </pic:nvPicPr>
                   <pic:blipFill>
-                    <a:blip r:embed="rId30"/>
+                    <a:blip r:embed="rId32"/>
                     <a:stretch>
                       <a:fillRect/>
                     </a:stretch>
@@ -7136,7 +7201,7 @@
                           <pic:cNvPicPr/>
                         </pic:nvPicPr>
                         <pic:blipFill>
-                          <a:blip r:embed="rId31"/>
+                          <a:blip r:embed="rId33"/>
                           <a:stretch>
                             <a:fillRect/>
                           </a:stretch>
@@ -7209,197 +7274,6 @@
                   <wp:extent cx="2286000" cy="628650"/>
                   <wp:effectExtent l="0" t="0" r="0" b="0"/>
                   <wp:docPr id="33" name="Imagen 33"/>
-                  <wp:cNvGraphicFramePr>
-                    <a:graphicFrameLocks xmlns:a="http://schemas.openxmlformats.org/drawingml/2006/main" noChangeAspect="1"/>
-                  </wp:cNvGraphicFramePr>
-                  <a:graphic xmlns:a="http://schemas.openxmlformats.org/drawingml/2006/main">
-                    <a:graphicData uri="http://schemas.openxmlformats.org/drawingml/2006/picture">
-                      <pic:pic xmlns:pic="http://schemas.openxmlformats.org/drawingml/2006/picture">
-                        <pic:nvPicPr>
-                          <pic:cNvPr id="1" name=""/>
-                          <pic:cNvPicPr/>
-                        </pic:nvPicPr>
-                        <pic:blipFill>
-                          <a:blip r:embed="rId32"/>
-                          <a:stretch>
-                            <a:fillRect/>
-                          </a:stretch>
-                        </pic:blipFill>
-                        <pic:spPr>
-                          <a:xfrm>
-                            <a:off x="0" y="0"/>
-                            <a:ext cx="2286000" cy="628650"/>
-                          </a:xfrm>
-                          <a:prstGeom prst="rect">
-                            <a:avLst/>
-                          </a:prstGeom>
-                        </pic:spPr>
-                      </pic:pic>
-                    </a:graphicData>
-                  </a:graphic>
-                </wp:inline>
-              </w:drawing>
-            </w:r>
-          </w:p>
-        </w:tc>
-        <w:tc>
-          <w:tcPr>
-            <w:tcW w:w="4414" w:type="dxa"/>
-          </w:tcPr>
-          <w:p>
-            <w:pPr>
-              <w:jc w:val="both"/>
-              <w:rPr>
-                <w:rFonts w:ascii="Arial" w:eastAsia="Arial" w:hAnsi="Arial" w:cs="Arial"/>
-                <w:sz w:val="24"/>
-              </w:rPr>
-            </w:pPr>
-            <w:r>
-              <w:rPr>
-                <w:rFonts w:ascii="Arial" w:hAnsi="Arial" w:cs="Arial"/>
-                <w:sz w:val="24"/>
-                <w:szCs w:val="24"/>
-              </w:rPr>
-              <w:t xml:space="preserve"> </w:t>
-            </w:r>
-            <w:r>
-              <w:rPr>
-                <w:rFonts w:ascii="Arial" w:eastAsia="Arial" w:hAnsi="Arial" w:cs="Arial"/>
-                <w:sz w:val="24"/>
-              </w:rPr>
-              <w:t>Switch para mostrar/ocultar usuarios inactivos</w:t>
-            </w:r>
-          </w:p>
-          <w:p>
-            <w:pPr>
-              <w:jc w:val="both"/>
-              <w:rPr>
-                <w:rFonts w:ascii="Arial" w:hAnsi="Arial" w:cs="Arial"/>
-                <w:sz w:val="24"/>
-                <w:szCs w:val="24"/>
-              </w:rPr>
-            </w:pPr>
-          </w:p>
-        </w:tc>
-      </w:tr>
-      <w:tr>
-        <w:tc>
-          <w:tcPr>
-            <w:tcW w:w="4414" w:type="dxa"/>
-          </w:tcPr>
-          <w:p>
-            <w:pPr>
-              <w:tabs>
-                <w:tab w:val="left" w:pos="1494"/>
-              </w:tabs>
-              <w:spacing w:line="276" w:lineRule="auto"/>
-              <w:jc w:val="center"/>
-              <w:rPr>
-                <w:rFonts w:ascii="Arial" w:hAnsi="Arial" w:cs="Arial"/>
-                <w:sz w:val="24"/>
-              </w:rPr>
-            </w:pPr>
-            <w:r>
-              <w:rPr>
-                <w:noProof/>
-                <w:lang w:val="es-MX" w:eastAsia="es-MX"/>
-              </w:rPr>
-              <w:drawing>
-                <wp:inline distT="0" distB="0" distL="0" distR="0" wp14:anchorId="013A46E6" wp14:editId="33BEA4DF">
-                  <wp:extent cx="1762125" cy="428625"/>
-                  <wp:effectExtent l="0" t="0" r="9525" b="9525"/>
-                  <wp:docPr id="34" name="Imagen 34"/>
-                  <wp:cNvGraphicFramePr>
-                    <a:graphicFrameLocks xmlns:a="http://schemas.openxmlformats.org/drawingml/2006/main" noChangeAspect="1"/>
-                  </wp:cNvGraphicFramePr>
-                  <a:graphic xmlns:a="http://schemas.openxmlformats.org/drawingml/2006/main">
-                    <a:graphicData uri="http://schemas.openxmlformats.org/drawingml/2006/picture">
-                      <pic:pic xmlns:pic="http://schemas.openxmlformats.org/drawingml/2006/picture">
-                        <pic:nvPicPr>
-                          <pic:cNvPr id="1" name=""/>
-                          <pic:cNvPicPr/>
-                        </pic:nvPicPr>
-                        <pic:blipFill>
-                          <a:blip r:embed="rId33"/>
-                          <a:stretch>
-                            <a:fillRect/>
-                          </a:stretch>
-                        </pic:blipFill>
-                        <pic:spPr>
-                          <a:xfrm>
-                            <a:off x="0" y="0"/>
-                            <a:ext cx="1762125" cy="428625"/>
-                          </a:xfrm>
-                          <a:prstGeom prst="rect">
-                            <a:avLst/>
-                          </a:prstGeom>
-                        </pic:spPr>
-                      </pic:pic>
-                    </a:graphicData>
-                  </a:graphic>
-                </wp:inline>
-              </w:drawing>
-            </w:r>
-          </w:p>
-        </w:tc>
-        <w:tc>
-          <w:tcPr>
-            <w:tcW w:w="4414" w:type="dxa"/>
-          </w:tcPr>
-          <w:p>
-            <w:pPr>
-              <w:jc w:val="both"/>
-              <w:rPr>
-                <w:rFonts w:ascii="Arial" w:eastAsia="Arial" w:hAnsi="Arial" w:cs="Arial"/>
-                <w:sz w:val="24"/>
-              </w:rPr>
-            </w:pPr>
-            <w:r>
-              <w:rPr>
-                <w:rFonts w:ascii="Arial" w:eastAsia="Arial" w:hAnsi="Arial" w:cs="Arial"/>
-                <w:sz w:val="24"/>
-              </w:rPr>
-              <w:t xml:space="preserve">Botón para agregar nuevos usuarios </w:t>
-            </w:r>
-          </w:p>
-          <w:p>
-            <w:pPr>
-              <w:jc w:val="both"/>
-              <w:rPr>
-                <w:rFonts w:ascii="Arial" w:hAnsi="Arial" w:cs="Arial"/>
-                <w:sz w:val="24"/>
-              </w:rPr>
-            </w:pPr>
-          </w:p>
-        </w:tc>
-      </w:tr>
-      <w:tr>
-        <w:tc>
-          <w:tcPr>
-            <w:tcW w:w="4414" w:type="dxa"/>
-          </w:tcPr>
-          <w:p>
-            <w:pPr>
-              <w:tabs>
-                <w:tab w:val="left" w:pos="1494"/>
-              </w:tabs>
-              <w:spacing w:line="276" w:lineRule="auto"/>
-              <w:jc w:val="center"/>
-              <w:rPr>
-                <w:rFonts w:ascii="Arial" w:hAnsi="Arial" w:cs="Arial"/>
-                <w:sz w:val="24"/>
-              </w:rPr>
-            </w:pPr>
-            <w:r>
-              <w:rPr>
-                <w:noProof/>
-                <w:lang w:val="es-MX" w:eastAsia="es-MX"/>
-              </w:rPr>
-              <w:drawing>
-                <wp:inline distT="0" distB="0" distL="0" distR="0" wp14:anchorId="33C7C526" wp14:editId="11E30262">
-                  <wp:extent cx="1181100" cy="447675"/>
-                  <wp:effectExtent l="0" t="0" r="0" b="9525"/>
-                  <wp:docPr id="35" name="Imagen 35"/>
                   <wp:cNvGraphicFramePr>
                     <a:graphicFrameLocks xmlns:a="http://schemas.openxmlformats.org/drawingml/2006/main" noChangeAspect="1"/>
                   </wp:cNvGraphicFramePr>
@@ -7419,7 +7293,7 @@
                         <pic:spPr>
                           <a:xfrm>
                             <a:off x="0" y="0"/>
-                            <a:ext cx="1181100" cy="447675"/>
+                            <a:ext cx="2286000" cy="628650"/>
                           </a:xfrm>
                           <a:prstGeom prst="rect">
                             <a:avLst/>
@@ -7441,26 +7315,44 @@
             <w:pPr>
               <w:jc w:val="both"/>
               <w:rPr>
+                <w:rFonts w:ascii="Arial" w:eastAsia="Arial" w:hAnsi="Arial" w:cs="Arial"/>
+                <w:sz w:val="24"/>
+              </w:rPr>
+            </w:pPr>
+            <w:r>
+              <w:rPr>
                 <w:rFonts w:ascii="Arial" w:hAnsi="Arial" w:cs="Arial"/>
-                <w:b/>
                 <w:sz w:val="24"/>
                 <w:szCs w:val="24"/>
               </w:rPr>
+              <w:t xml:space="preserve"> </w:t>
+            </w:r>
+            <w:proofErr w:type="spellStart"/>
+            <w:r>
+              <w:rPr>
+                <w:rFonts w:ascii="Arial" w:eastAsia="Arial" w:hAnsi="Arial" w:cs="Arial"/>
+                <w:sz w:val="24"/>
+              </w:rPr>
+              <w:t>Switch</w:t>
+            </w:r>
+            <w:proofErr w:type="spellEnd"/>
+            <w:r>
+              <w:rPr>
+                <w:rFonts w:ascii="Arial" w:eastAsia="Arial" w:hAnsi="Arial" w:cs="Arial"/>
+                <w:sz w:val="24"/>
+              </w:rPr>
+              <w:t xml:space="preserve"> para mostrar/ocultar usuarios inactivos</w:t>
+            </w:r>
+          </w:p>
+          <w:p>
+            <w:pPr>
+              <w:jc w:val="both"/>
+              <w:rPr>
+                <w:rFonts w:ascii="Arial" w:hAnsi="Arial" w:cs="Arial"/>
+                <w:sz w:val="24"/>
+                <w:szCs w:val="24"/>
+              </w:rPr>
             </w:pPr>
-            <w:r>
-              <w:rPr>
-                <w:rFonts w:ascii="Arial" w:eastAsia="Arial" w:hAnsi="Arial" w:cs="Arial"/>
-                <w:sz w:val="24"/>
-              </w:rPr>
-              <w:t>Acciones de modificación de la tabla:</w:t>
-            </w:r>
-            <w:r>
-              <w:rPr>
-                <w:rFonts w:ascii="Arial" w:eastAsia="Arial" w:hAnsi="Arial" w:cs="Arial"/>
-                <w:sz w:val="24"/>
-              </w:rPr>
-              <w:br/>
-            </w:r>
           </w:p>
         </w:tc>
       </w:tr>
@@ -7487,10 +7379,10 @@
                 <w:lang w:val="es-MX" w:eastAsia="es-MX"/>
               </w:rPr>
               <w:drawing>
-                <wp:inline distT="0" distB="0" distL="0" distR="0" wp14:anchorId="4CDF34F1" wp14:editId="29FEE0C0">
-                  <wp:extent cx="390525" cy="359283"/>
-                  <wp:effectExtent l="0" t="0" r="0" b="0"/>
-                  <wp:docPr id="36" name="Imagen 36"/>
+                <wp:inline distT="0" distB="0" distL="0" distR="0" wp14:anchorId="013A46E6" wp14:editId="33BEA4DF">
+                  <wp:extent cx="1762125" cy="428625"/>
+                  <wp:effectExtent l="0" t="0" r="9525" b="9525"/>
+                  <wp:docPr id="34" name="Imagen 34"/>
                   <wp:cNvGraphicFramePr>
                     <a:graphicFrameLocks xmlns:a="http://schemas.openxmlformats.org/drawingml/2006/main" noChangeAspect="1"/>
                   </wp:cNvGraphicFramePr>
@@ -7510,7 +7402,7 @@
                         <pic:spPr>
                           <a:xfrm>
                             <a:off x="0" y="0"/>
-                            <a:ext cx="392936" cy="361501"/>
+                            <a:ext cx="1762125" cy="428625"/>
                           </a:xfrm>
                           <a:prstGeom prst="rect">
                             <a:avLst/>
@@ -7532,17 +7424,26 @@
             <w:pPr>
               <w:jc w:val="both"/>
               <w:rPr>
+                <w:rFonts w:ascii="Arial" w:eastAsia="Arial" w:hAnsi="Arial" w:cs="Arial"/>
+                <w:sz w:val="24"/>
+              </w:rPr>
+            </w:pPr>
+            <w:r>
+              <w:rPr>
+                <w:rFonts w:ascii="Arial" w:eastAsia="Arial" w:hAnsi="Arial" w:cs="Arial"/>
+                <w:sz w:val="24"/>
+              </w:rPr>
+              <w:t xml:space="preserve">Botón para agregar nuevos usuarios </w:t>
+            </w:r>
+          </w:p>
+          <w:p>
+            <w:pPr>
+              <w:jc w:val="both"/>
+              <w:rPr>
                 <w:rFonts w:ascii="Arial" w:hAnsi="Arial" w:cs="Arial"/>
                 <w:sz w:val="24"/>
               </w:rPr>
             </w:pPr>
-            <w:r>
-              <w:rPr>
-                <w:rFonts w:ascii="Arial" w:hAnsi="Arial" w:cs="Arial"/>
-                <w:sz w:val="24"/>
-              </w:rPr>
-              <w:t xml:space="preserve">Acción Descargar Solicitud </w:t>
-            </w:r>
           </w:p>
         </w:tc>
       </w:tr>
@@ -7559,7 +7460,8 @@
               <w:spacing w:line="276" w:lineRule="auto"/>
               <w:jc w:val="center"/>
               <w:rPr>
-                <w:noProof/>
+                <w:rFonts w:ascii="Arial" w:hAnsi="Arial" w:cs="Arial"/>
+                <w:sz w:val="24"/>
               </w:rPr>
             </w:pPr>
             <w:r>
@@ -7568,10 +7470,10 @@
                 <w:lang w:val="es-MX" w:eastAsia="es-MX"/>
               </w:rPr>
               <w:drawing>
-                <wp:inline distT="0" distB="0" distL="0" distR="0" wp14:anchorId="3200E3CB" wp14:editId="672FA581">
-                  <wp:extent cx="371475" cy="371475"/>
-                  <wp:effectExtent l="0" t="0" r="0" b="0"/>
-                  <wp:docPr id="37" name="Imagen 37"/>
+                <wp:inline distT="0" distB="0" distL="0" distR="0" wp14:anchorId="33C7C526" wp14:editId="11E30262">
+                  <wp:extent cx="1181100" cy="447675"/>
+                  <wp:effectExtent l="0" t="0" r="0" b="9525"/>
+                  <wp:docPr id="35" name="Imagen 35"/>
                   <wp:cNvGraphicFramePr>
                     <a:graphicFrameLocks xmlns:a="http://schemas.openxmlformats.org/drawingml/2006/main" noChangeAspect="1"/>
                   </wp:cNvGraphicFramePr>
@@ -7591,7 +7493,7 @@
                         <pic:spPr>
                           <a:xfrm>
                             <a:off x="0" y="0"/>
-                            <a:ext cx="371475" cy="371475"/>
+                            <a:ext cx="1181100" cy="447675"/>
                           </a:xfrm>
                           <a:prstGeom prst="rect">
                             <a:avLst/>
@@ -7614,15 +7516,24 @@
               <w:jc w:val="both"/>
               <w:rPr>
                 <w:rFonts w:ascii="Arial" w:hAnsi="Arial" w:cs="Arial"/>
-                <w:sz w:val="24"/>
+                <w:b/>
+                <w:sz w:val="24"/>
+                <w:szCs w:val="24"/>
               </w:rPr>
             </w:pPr>
             <w:r>
               <w:rPr>
-                <w:rFonts w:ascii="Arial" w:hAnsi="Arial" w:cs="Arial"/>
-                <w:sz w:val="24"/>
-              </w:rPr>
-              <w:t xml:space="preserve">Acción Editar </w:t>
+                <w:rFonts w:ascii="Arial" w:eastAsia="Arial" w:hAnsi="Arial" w:cs="Arial"/>
+                <w:sz w:val="24"/>
+              </w:rPr>
+              <w:t>Acciones de modificación de la tabla:</w:t>
+            </w:r>
+            <w:r>
+              <w:rPr>
+                <w:rFonts w:ascii="Arial" w:eastAsia="Arial" w:hAnsi="Arial" w:cs="Arial"/>
+                <w:sz w:val="24"/>
+              </w:rPr>
+              <w:br/>
             </w:r>
           </w:p>
         </w:tc>
@@ -7640,7 +7551,8 @@
               <w:spacing w:line="276" w:lineRule="auto"/>
               <w:jc w:val="center"/>
               <w:rPr>
-                <w:noProof/>
+                <w:rFonts w:ascii="Arial" w:hAnsi="Arial" w:cs="Arial"/>
+                <w:sz w:val="24"/>
               </w:rPr>
             </w:pPr>
             <w:r>
@@ -7648,12 +7560,11 @@
                 <w:noProof/>
                 <w:lang w:val="es-MX" w:eastAsia="es-MX"/>
               </w:rPr>
-              <w:lastRenderedPageBreak/>
               <w:drawing>
-                <wp:inline distT="0" distB="0" distL="0" distR="0" wp14:anchorId="29ED4000" wp14:editId="0DBCF654">
-                  <wp:extent cx="428625" cy="436279"/>
+                <wp:inline distT="0" distB="0" distL="0" distR="0" wp14:anchorId="4CDF34F1" wp14:editId="29FEE0C0">
+                  <wp:extent cx="390525" cy="359283"/>
                   <wp:effectExtent l="0" t="0" r="0" b="0"/>
-                  <wp:docPr id="38" name="Imagen 38"/>
+                  <wp:docPr id="36" name="Imagen 36"/>
                   <wp:cNvGraphicFramePr>
                     <a:graphicFrameLocks xmlns:a="http://schemas.openxmlformats.org/drawingml/2006/main" noChangeAspect="1"/>
                   </wp:cNvGraphicFramePr>
@@ -7673,7 +7584,7 @@
                         <pic:spPr>
                           <a:xfrm>
                             <a:off x="0" y="0"/>
-                            <a:ext cx="431216" cy="438916"/>
+                            <a:ext cx="392936" cy="361501"/>
                           </a:xfrm>
                           <a:prstGeom prst="rect">
                             <a:avLst/>
@@ -7704,14 +7615,7 @@
                 <w:rFonts w:ascii="Arial" w:hAnsi="Arial" w:cs="Arial"/>
                 <w:sz w:val="24"/>
               </w:rPr>
-              <w:t xml:space="preserve">Acción Visualizar el </w:t>
-            </w:r>
-            <w:r>
-              <w:rPr>
-                <w:rFonts w:ascii="Arial" w:hAnsi="Arial" w:cs="Arial"/>
-                <w:sz w:val="24"/>
-              </w:rPr>
-              <w:t xml:space="preserve"> Acceso a Plataforma </w:t>
+              <w:t xml:space="preserve">Acción Descargar Solicitud </w:t>
             </w:r>
           </w:p>
         </w:tc>
@@ -7737,11 +7641,12 @@
                 <w:noProof/>
                 <w:lang w:val="es-MX" w:eastAsia="es-MX"/>
               </w:rPr>
+              <w:lastRenderedPageBreak/>
               <w:drawing>
-                <wp:inline distT="0" distB="0" distL="0" distR="0" wp14:anchorId="25429C14" wp14:editId="076A8183">
-                  <wp:extent cx="1352550" cy="387573"/>
+                <wp:inline distT="0" distB="0" distL="0" distR="0" wp14:anchorId="3200E3CB" wp14:editId="672FA581">
+                  <wp:extent cx="371475" cy="371475"/>
                   <wp:effectExtent l="0" t="0" r="0" b="0"/>
-                  <wp:docPr id="39" name="Imagen 39"/>
+                  <wp:docPr id="37" name="Imagen 37"/>
                   <wp:cNvGraphicFramePr>
                     <a:graphicFrameLocks xmlns:a="http://schemas.openxmlformats.org/drawingml/2006/main" noChangeAspect="1"/>
                   </wp:cNvGraphicFramePr>
@@ -7761,7 +7666,7 @@
                         <pic:spPr>
                           <a:xfrm>
                             <a:off x="0" y="0"/>
-                            <a:ext cx="1367764" cy="391933"/>
+                            <a:ext cx="371475" cy="371475"/>
                           </a:xfrm>
                           <a:prstGeom prst="rect">
                             <a:avLst/>
@@ -7789,10 +7694,10 @@
             </w:pPr>
             <w:r>
               <w:rPr>
-                <w:rFonts w:ascii="Arial" w:eastAsia="Arial" w:hAnsi="Arial" w:cs="Arial"/>
-                <w:sz w:val="24"/>
-              </w:rPr>
-              <w:t>COLUMNAS: permite elegir que columnas se necesita usar o se desea ocultar.</w:t>
+                <w:rFonts w:ascii="Arial" w:hAnsi="Arial" w:cs="Arial"/>
+                <w:sz w:val="24"/>
+              </w:rPr>
+              <w:t xml:space="preserve">Acción Editar </w:t>
             </w:r>
           </w:p>
         </w:tc>
@@ -7819,10 +7724,10 @@
                 <w:lang w:val="es-MX" w:eastAsia="es-MX"/>
               </w:rPr>
               <w:drawing>
-                <wp:inline distT="0" distB="0" distL="0" distR="0" wp14:anchorId="1BF734B1" wp14:editId="75AD2351">
-                  <wp:extent cx="1114425" cy="371475"/>
+                <wp:inline distT="0" distB="0" distL="0" distR="0" wp14:anchorId="29ED4000" wp14:editId="0DBCF654">
+                  <wp:extent cx="428625" cy="436279"/>
                   <wp:effectExtent l="0" t="0" r="0" b="0"/>
-                  <wp:docPr id="40" name="Imagen 40"/>
+                  <wp:docPr id="38" name="Imagen 38"/>
                   <wp:cNvGraphicFramePr>
                     <a:graphicFrameLocks xmlns:a="http://schemas.openxmlformats.org/drawingml/2006/main" noChangeAspect="1"/>
                   </wp:cNvGraphicFramePr>
@@ -7842,7 +7747,7 @@
                         <pic:spPr>
                           <a:xfrm>
                             <a:off x="0" y="0"/>
-                            <a:ext cx="1114425" cy="371475"/>
+                            <a:ext cx="431216" cy="438916"/>
                           </a:xfrm>
                           <a:prstGeom prst="rect">
                             <a:avLst/>
@@ -7865,16 +7770,22 @@
               <w:jc w:val="both"/>
               <w:rPr>
                 <w:rFonts w:ascii="Arial" w:hAnsi="Arial" w:cs="Arial"/>
-                <w:b/>
                 <w:sz w:val="24"/>
               </w:rPr>
             </w:pPr>
             <w:r>
               <w:rPr>
-                <w:rFonts w:ascii="Arial" w:eastAsia="Arial" w:hAnsi="Arial" w:cs="Arial"/>
-                <w:sz w:val="24"/>
-              </w:rPr>
-              <w:t>Permite filtrar los elementos de la tabla seleccionando que columna se desea filtrar y el valor</w:t>
+                <w:rFonts w:ascii="Arial" w:hAnsi="Arial" w:cs="Arial"/>
+                <w:sz w:val="24"/>
+              </w:rPr>
+              <w:t xml:space="preserve">Acción Visualizar el </w:t>
+            </w:r>
+            <w:r>
+              <w:rPr>
+                <w:rFonts w:ascii="Arial" w:hAnsi="Arial" w:cs="Arial"/>
+                <w:sz w:val="24"/>
+              </w:rPr>
+              <w:t xml:space="preserve"> Acceso a Plataforma </w:t>
             </w:r>
           </w:p>
         </w:tc>
@@ -7901,10 +7812,10 @@
                 <w:lang w:val="es-MX" w:eastAsia="es-MX"/>
               </w:rPr>
               <w:drawing>
-                <wp:inline distT="0" distB="0" distL="0" distR="0" wp14:anchorId="0E30E366" wp14:editId="04907508">
-                  <wp:extent cx="1343025" cy="324784"/>
+                <wp:inline distT="0" distB="0" distL="0" distR="0" wp14:anchorId="25429C14" wp14:editId="076A8183">
+                  <wp:extent cx="1352550" cy="387573"/>
                   <wp:effectExtent l="0" t="0" r="0" b="0"/>
-                  <wp:docPr id="41" name="Imagen 41"/>
+                  <wp:docPr id="39" name="Imagen 39"/>
                   <wp:cNvGraphicFramePr>
                     <a:graphicFrameLocks xmlns:a="http://schemas.openxmlformats.org/drawingml/2006/main" noChangeAspect="1"/>
                   </wp:cNvGraphicFramePr>
@@ -7924,6 +7835,169 @@
                         <pic:spPr>
                           <a:xfrm>
                             <a:off x="0" y="0"/>
+                            <a:ext cx="1367764" cy="391933"/>
+                          </a:xfrm>
+                          <a:prstGeom prst="rect">
+                            <a:avLst/>
+                          </a:prstGeom>
+                        </pic:spPr>
+                      </pic:pic>
+                    </a:graphicData>
+                  </a:graphic>
+                </wp:inline>
+              </w:drawing>
+            </w:r>
+          </w:p>
+        </w:tc>
+        <w:tc>
+          <w:tcPr>
+            <w:tcW w:w="4414" w:type="dxa"/>
+          </w:tcPr>
+          <w:p>
+            <w:pPr>
+              <w:jc w:val="both"/>
+              <w:rPr>
+                <w:rFonts w:ascii="Arial" w:hAnsi="Arial" w:cs="Arial"/>
+                <w:sz w:val="24"/>
+              </w:rPr>
+            </w:pPr>
+            <w:r>
+              <w:rPr>
+                <w:rFonts w:ascii="Arial" w:eastAsia="Arial" w:hAnsi="Arial" w:cs="Arial"/>
+                <w:sz w:val="24"/>
+              </w:rPr>
+              <w:t>COLUMNAS: permite elegir que columnas se necesita usar o se desea ocultar.</w:t>
+            </w:r>
+          </w:p>
+        </w:tc>
+      </w:tr>
+      <w:tr>
+        <w:tc>
+          <w:tcPr>
+            <w:tcW w:w="4414" w:type="dxa"/>
+          </w:tcPr>
+          <w:p>
+            <w:pPr>
+              <w:tabs>
+                <w:tab w:val="left" w:pos="1494"/>
+              </w:tabs>
+              <w:spacing w:line="276" w:lineRule="auto"/>
+              <w:jc w:val="center"/>
+              <w:rPr>
+                <w:noProof/>
+              </w:rPr>
+            </w:pPr>
+            <w:r>
+              <w:rPr>
+                <w:noProof/>
+                <w:lang w:val="es-MX" w:eastAsia="es-MX"/>
+              </w:rPr>
+              <w:drawing>
+                <wp:inline distT="0" distB="0" distL="0" distR="0" wp14:anchorId="1BF734B1" wp14:editId="75AD2351">
+                  <wp:extent cx="1114425" cy="371475"/>
+                  <wp:effectExtent l="0" t="0" r="0" b="0"/>
+                  <wp:docPr id="40" name="Imagen 40"/>
+                  <wp:cNvGraphicFramePr>
+                    <a:graphicFrameLocks xmlns:a="http://schemas.openxmlformats.org/drawingml/2006/main" noChangeAspect="1"/>
+                  </wp:cNvGraphicFramePr>
+                  <a:graphic xmlns:a="http://schemas.openxmlformats.org/drawingml/2006/main">
+                    <a:graphicData uri="http://schemas.openxmlformats.org/drawingml/2006/picture">
+                      <pic:pic xmlns:pic="http://schemas.openxmlformats.org/drawingml/2006/picture">
+                        <pic:nvPicPr>
+                          <pic:cNvPr id="1" name=""/>
+                          <pic:cNvPicPr/>
+                        </pic:nvPicPr>
+                        <pic:blipFill>
+                          <a:blip r:embed="rId41"/>
+                          <a:stretch>
+                            <a:fillRect/>
+                          </a:stretch>
+                        </pic:blipFill>
+                        <pic:spPr>
+                          <a:xfrm>
+                            <a:off x="0" y="0"/>
+                            <a:ext cx="1114425" cy="371475"/>
+                          </a:xfrm>
+                          <a:prstGeom prst="rect">
+                            <a:avLst/>
+                          </a:prstGeom>
+                        </pic:spPr>
+                      </pic:pic>
+                    </a:graphicData>
+                  </a:graphic>
+                </wp:inline>
+              </w:drawing>
+            </w:r>
+          </w:p>
+        </w:tc>
+        <w:tc>
+          <w:tcPr>
+            <w:tcW w:w="4414" w:type="dxa"/>
+          </w:tcPr>
+          <w:p>
+            <w:pPr>
+              <w:jc w:val="both"/>
+              <w:rPr>
+                <w:rFonts w:ascii="Arial" w:hAnsi="Arial" w:cs="Arial"/>
+                <w:b/>
+                <w:sz w:val="24"/>
+              </w:rPr>
+            </w:pPr>
+            <w:r>
+              <w:rPr>
+                <w:rFonts w:ascii="Arial" w:eastAsia="Arial" w:hAnsi="Arial" w:cs="Arial"/>
+                <w:sz w:val="24"/>
+              </w:rPr>
+              <w:t>Permite filtrar los elementos de la tabla seleccionando que columna se desea filtrar y el valor</w:t>
+            </w:r>
+          </w:p>
+        </w:tc>
+      </w:tr>
+      <w:tr>
+        <w:tc>
+          <w:tcPr>
+            <w:tcW w:w="4414" w:type="dxa"/>
+          </w:tcPr>
+          <w:p>
+            <w:pPr>
+              <w:tabs>
+                <w:tab w:val="left" w:pos="1494"/>
+              </w:tabs>
+              <w:spacing w:line="276" w:lineRule="auto"/>
+              <w:jc w:val="center"/>
+              <w:rPr>
+                <w:noProof/>
+              </w:rPr>
+            </w:pPr>
+            <w:r>
+              <w:rPr>
+                <w:noProof/>
+                <w:lang w:val="es-MX" w:eastAsia="es-MX"/>
+              </w:rPr>
+              <w:drawing>
+                <wp:inline distT="0" distB="0" distL="0" distR="0" wp14:anchorId="0E30E366" wp14:editId="04907508">
+                  <wp:extent cx="1343025" cy="324784"/>
+                  <wp:effectExtent l="0" t="0" r="0" b="0"/>
+                  <wp:docPr id="41" name="Imagen 41"/>
+                  <wp:cNvGraphicFramePr>
+                    <a:graphicFrameLocks xmlns:a="http://schemas.openxmlformats.org/drawingml/2006/main" noChangeAspect="1"/>
+                  </wp:cNvGraphicFramePr>
+                  <a:graphic xmlns:a="http://schemas.openxmlformats.org/drawingml/2006/main">
+                    <a:graphicData uri="http://schemas.openxmlformats.org/drawingml/2006/picture">
+                      <pic:pic xmlns:pic="http://schemas.openxmlformats.org/drawingml/2006/picture">
+                        <pic:nvPicPr>
+                          <pic:cNvPr id="1" name=""/>
+                          <pic:cNvPicPr/>
+                        </pic:nvPicPr>
+                        <pic:blipFill>
+                          <a:blip r:embed="rId42"/>
+                          <a:stretch>
+                            <a:fillRect/>
+                          </a:stretch>
+                        </pic:blipFill>
+                        <pic:spPr>
+                          <a:xfrm>
+                            <a:off x="0" y="0"/>
                             <a:ext cx="1366679" cy="330504"/>
                           </a:xfrm>
                           <a:prstGeom prst="rect">
@@ -8005,7 +8079,7 @@
                           <pic:cNvPicPr/>
                         </pic:nvPicPr>
                         <pic:blipFill>
-                          <a:blip r:embed="rId41"/>
+                          <a:blip r:embed="rId43"/>
                           <a:stretch>
                             <a:fillRect/>
                           </a:stretch>
@@ -8721,12 +8795,11 @@
           <w:rFonts w:eastAsia="Arial"/>
         </w:rPr>
       </w:pPr>
-      <w:bookmarkStart w:id="13" w:name="_Toc138317294"/>
+      <w:bookmarkStart w:id="16" w:name="_Toc138317294"/>
       <w:r>
         <w:rPr>
           <w:rFonts w:eastAsia="Arial"/>
         </w:rPr>
-        <w:lastRenderedPageBreak/>
         <w:t>Componentes de vista Gestión de A</w:t>
       </w:r>
       <w:r>
@@ -8735,7 +8808,7 @@
         </w:rPr>
         <w:t>plicaciones</w:t>
       </w:r>
-      <w:bookmarkEnd w:id="13"/>
+      <w:bookmarkEnd w:id="16"/>
     </w:p>
     <w:p>
       <w:pPr>
@@ -8804,7 +8877,6 @@
           <w:rFonts w:ascii="Calibri" w:eastAsia="Calibri" w:hAnsi="Calibri" w:cs="Calibri"/>
         </w:rPr>
       </w:pPr>
-      <w:bookmarkStart w:id="14" w:name="_GoBack"/>
       <w:r>
         <w:rPr>
           <w:noProof/>
@@ -8826,7 +8898,7 @@
                     <pic:cNvPicPr/>
                   </pic:nvPicPr>
                   <pic:blipFill rotWithShape="1">
-                    <a:blip r:embed="rId42"/>
+                    <a:blip r:embed="rId44"/>
                     <a:srcRect b="3457"/>
                     <a:stretch/>
                   </pic:blipFill>
@@ -8853,7 +8925,6 @@
           </wp:inline>
         </w:drawing>
       </w:r>
-      <w:bookmarkEnd w:id="14"/>
     </w:p>
     <w:tbl>
       <w:tblPr>
@@ -8961,7 +9032,7 @@
                           <pic:cNvPicPr/>
                         </pic:nvPicPr>
                         <pic:blipFill>
-                          <a:blip r:embed="rId43"/>
+                          <a:blip r:embed="rId45"/>
                           <a:stretch>
                             <a:fillRect/>
                           </a:stretch>
@@ -9034,188 +9105,6 @@
                   <wp:extent cx="1775637" cy="382981"/>
                   <wp:effectExtent l="0" t="0" r="0" b="0"/>
                   <wp:docPr id="32" name="Imagen 32"/>
-                  <wp:cNvGraphicFramePr>
-                    <a:graphicFrameLocks xmlns:a="http://schemas.openxmlformats.org/drawingml/2006/main" noChangeAspect="1"/>
-                  </wp:cNvGraphicFramePr>
-                  <a:graphic xmlns:a="http://schemas.openxmlformats.org/drawingml/2006/main">
-                    <a:graphicData uri="http://schemas.openxmlformats.org/drawingml/2006/picture">
-                      <pic:pic xmlns:pic="http://schemas.openxmlformats.org/drawingml/2006/picture">
-                        <pic:nvPicPr>
-                          <pic:cNvPr id="1" name=""/>
-                          <pic:cNvPicPr/>
-                        </pic:nvPicPr>
-                        <pic:blipFill>
-                          <a:blip r:embed="rId44"/>
-                          <a:stretch>
-                            <a:fillRect/>
-                          </a:stretch>
-                        </pic:blipFill>
-                        <pic:spPr>
-                          <a:xfrm>
-                            <a:off x="0" y="0"/>
-                            <a:ext cx="1788909" cy="385844"/>
-                          </a:xfrm>
-                          <a:prstGeom prst="rect">
-                            <a:avLst/>
-                          </a:prstGeom>
-                        </pic:spPr>
-                      </pic:pic>
-                    </a:graphicData>
-                  </a:graphic>
-                </wp:inline>
-              </w:drawing>
-            </w:r>
-          </w:p>
-        </w:tc>
-        <w:tc>
-          <w:tcPr>
-            <w:tcW w:w="4414" w:type="dxa"/>
-          </w:tcPr>
-          <w:p>
-            <w:pPr>
-              <w:rPr>
-                <w:rFonts w:ascii="Arial" w:eastAsia="Arial" w:hAnsi="Arial" w:cs="Arial"/>
-                <w:sz w:val="24"/>
-              </w:rPr>
-            </w:pPr>
-            <w:r>
-              <w:rPr>
-                <w:rFonts w:ascii="Arial" w:eastAsia="Arial" w:hAnsi="Arial" w:cs="Arial"/>
-                <w:sz w:val="24"/>
-              </w:rPr>
-              <w:t xml:space="preserve">Botón para agregar nuevos usuarios </w:t>
-            </w:r>
-          </w:p>
-          <w:p>
-            <w:pPr>
-              <w:jc w:val="both"/>
-              <w:rPr>
-                <w:rFonts w:ascii="Arial" w:hAnsi="Arial" w:cs="Arial"/>
-                <w:sz w:val="24"/>
-              </w:rPr>
-            </w:pPr>
-          </w:p>
-        </w:tc>
-      </w:tr>
-      <w:tr>
-        <w:tc>
-          <w:tcPr>
-            <w:tcW w:w="4414" w:type="dxa"/>
-          </w:tcPr>
-          <w:p>
-            <w:pPr>
-              <w:tabs>
-                <w:tab w:val="left" w:pos="1494"/>
-              </w:tabs>
-              <w:spacing w:line="276" w:lineRule="auto"/>
-              <w:jc w:val="center"/>
-              <w:rPr>
-                <w:rFonts w:ascii="Arial" w:hAnsi="Arial" w:cs="Arial"/>
-                <w:sz w:val="24"/>
-              </w:rPr>
-            </w:pPr>
-            <w:r>
-              <w:rPr>
-                <w:noProof/>
-                <w:lang w:val="es-MX" w:eastAsia="es-MX"/>
-              </w:rPr>
-              <w:drawing>
-                <wp:inline distT="0" distB="0" distL="0" distR="0" wp14:anchorId="2F90D0E3" wp14:editId="61AA5ABF">
-                  <wp:extent cx="381000" cy="425824"/>
-                  <wp:effectExtent l="0" t="0" r="0" b="0"/>
-                  <wp:docPr id="49" name="Imagen 49"/>
-                  <wp:cNvGraphicFramePr>
-                    <a:graphicFrameLocks xmlns:a="http://schemas.openxmlformats.org/drawingml/2006/main" noChangeAspect="1"/>
-                  </wp:cNvGraphicFramePr>
-                  <a:graphic xmlns:a="http://schemas.openxmlformats.org/drawingml/2006/main">
-                    <a:graphicData uri="http://schemas.openxmlformats.org/drawingml/2006/picture">
-                      <pic:pic xmlns:pic="http://schemas.openxmlformats.org/drawingml/2006/picture">
-                        <pic:nvPicPr>
-                          <pic:cNvPr id="1" name=""/>
-                          <pic:cNvPicPr/>
-                        </pic:nvPicPr>
-                        <pic:blipFill>
-                          <a:blip r:embed="rId45"/>
-                          <a:stretch>
-                            <a:fillRect/>
-                          </a:stretch>
-                        </pic:blipFill>
-                        <pic:spPr>
-                          <a:xfrm>
-                            <a:off x="0" y="0"/>
-                            <a:ext cx="383106" cy="428178"/>
-                          </a:xfrm>
-                          <a:prstGeom prst="rect">
-                            <a:avLst/>
-                          </a:prstGeom>
-                        </pic:spPr>
-                      </pic:pic>
-                    </a:graphicData>
-                  </a:graphic>
-                </wp:inline>
-              </w:drawing>
-            </w:r>
-          </w:p>
-        </w:tc>
-        <w:tc>
-          <w:tcPr>
-            <w:tcW w:w="4414" w:type="dxa"/>
-          </w:tcPr>
-          <w:p>
-            <w:pPr>
-              <w:rPr>
-                <w:rFonts w:ascii="Arial" w:eastAsia="Arial" w:hAnsi="Arial" w:cs="Arial"/>
-                <w:sz w:val="24"/>
-              </w:rPr>
-            </w:pPr>
-            <w:r>
-              <w:rPr>
-                <w:rFonts w:ascii="Arial" w:eastAsia="Arial" w:hAnsi="Arial" w:cs="Arial"/>
-                <w:sz w:val="24"/>
-              </w:rPr>
-              <w:t>Editar: Permite modificar el registro actual</w:t>
-            </w:r>
-          </w:p>
-          <w:p>
-            <w:pPr>
-              <w:jc w:val="both"/>
-              <w:rPr>
-                <w:rFonts w:ascii="Arial" w:hAnsi="Arial" w:cs="Arial"/>
-                <w:b/>
-                <w:sz w:val="24"/>
-                <w:szCs w:val="24"/>
-              </w:rPr>
-            </w:pPr>
-          </w:p>
-        </w:tc>
-      </w:tr>
-      <w:tr>
-        <w:tc>
-          <w:tcPr>
-            <w:tcW w:w="4414" w:type="dxa"/>
-          </w:tcPr>
-          <w:p>
-            <w:pPr>
-              <w:tabs>
-                <w:tab w:val="left" w:pos="1494"/>
-              </w:tabs>
-              <w:spacing w:line="276" w:lineRule="auto"/>
-              <w:jc w:val="center"/>
-              <w:rPr>
-                <w:rFonts w:ascii="Arial" w:hAnsi="Arial" w:cs="Arial"/>
-                <w:sz w:val="24"/>
-              </w:rPr>
-            </w:pPr>
-            <w:r>
-              <w:rPr>
-                <w:noProof/>
-                <w:lang w:val="es-MX" w:eastAsia="es-MX"/>
-              </w:rPr>
-              <w:drawing>
-                <wp:inline distT="0" distB="0" distL="0" distR="0" wp14:anchorId="5F6839C3" wp14:editId="3C7CC8A7">
-                  <wp:extent cx="247650" cy="364190"/>
-                  <wp:effectExtent l="0" t="0" r="0" b="0"/>
-                  <wp:docPr id="52" name="Imagen 52"/>
                   <wp:cNvGraphicFramePr>
                     <a:graphicFrameLocks xmlns:a="http://schemas.openxmlformats.org/drawingml/2006/main" noChangeAspect="1"/>
                   </wp:cNvGraphicFramePr>
@@ -9235,7 +9124,7 @@
                         <pic:spPr>
                           <a:xfrm>
                             <a:off x="0" y="0"/>
-                            <a:ext cx="251850" cy="370367"/>
+                            <a:ext cx="1788909" cy="385844"/>
                           </a:xfrm>
                           <a:prstGeom prst="rect">
                             <a:avLst/>
@@ -9265,15 +9154,17 @@
                 <w:rFonts w:ascii="Arial" w:eastAsia="Arial" w:hAnsi="Arial" w:cs="Arial"/>
                 <w:sz w:val="24"/>
               </w:rPr>
-              <w:t>Botón  para eliminar el registro actual</w:t>
-            </w:r>
-            <w:r>
-              <w:rPr>
-                <w:rFonts w:ascii="Arial" w:eastAsia="Arial" w:hAnsi="Arial" w:cs="Arial"/>
-                <w:sz w:val="24"/>
-              </w:rPr>
-              <w:br/>
-            </w:r>
+              <w:t xml:space="preserve">Botón para agregar nuevos usuarios </w:t>
+            </w:r>
+          </w:p>
+          <w:p>
+            <w:pPr>
+              <w:jc w:val="both"/>
+              <w:rPr>
+                <w:rFonts w:ascii="Arial" w:hAnsi="Arial" w:cs="Arial"/>
+                <w:sz w:val="24"/>
+              </w:rPr>
+            </w:pPr>
           </w:p>
         </w:tc>
       </w:tr>
@@ -9290,7 +9181,8 @@
               <w:spacing w:line="276" w:lineRule="auto"/>
               <w:jc w:val="center"/>
               <w:rPr>
-                <w:noProof/>
+                <w:rFonts w:ascii="Arial" w:hAnsi="Arial" w:cs="Arial"/>
+                <w:sz w:val="24"/>
               </w:rPr>
             </w:pPr>
             <w:r>
@@ -9299,10 +9191,10 @@
                 <w:lang w:val="es-MX" w:eastAsia="es-MX"/>
               </w:rPr>
               <w:drawing>
-                <wp:inline distT="0" distB="0" distL="0" distR="0" wp14:anchorId="1A2A8E34" wp14:editId="6D9E2B11">
-                  <wp:extent cx="2274998" cy="377668"/>
-                  <wp:effectExtent l="0" t="0" r="0" b="3810"/>
-                  <wp:docPr id="56" name="Imagen 56"/>
+                <wp:inline distT="0" distB="0" distL="0" distR="0" wp14:anchorId="2F90D0E3" wp14:editId="61AA5ABF">
+                  <wp:extent cx="381000" cy="425824"/>
+                  <wp:effectExtent l="0" t="0" r="0" b="0"/>
+                  <wp:docPr id="49" name="Imagen 49"/>
                   <wp:cNvGraphicFramePr>
                     <a:graphicFrameLocks xmlns:a="http://schemas.openxmlformats.org/drawingml/2006/main" noChangeAspect="1"/>
                   </wp:cNvGraphicFramePr>
@@ -9322,7 +9214,7 @@
                         <pic:spPr>
                           <a:xfrm>
                             <a:off x="0" y="0"/>
-                            <a:ext cx="2303786" cy="382447"/>
+                            <a:ext cx="383106" cy="428178"/>
                           </a:xfrm>
                           <a:prstGeom prst="rect">
                             <a:avLst/>
@@ -9342,33 +9234,29 @@
           </w:tcPr>
           <w:p>
             <w:pPr>
+              <w:rPr>
+                <w:rFonts w:ascii="Arial" w:eastAsia="Arial" w:hAnsi="Arial" w:cs="Arial"/>
+                <w:sz w:val="24"/>
+              </w:rPr>
+            </w:pPr>
+            <w:r>
+              <w:rPr>
+                <w:rFonts w:ascii="Arial" w:eastAsia="Arial" w:hAnsi="Arial" w:cs="Arial"/>
+                <w:sz w:val="24"/>
+              </w:rPr>
+              <w:t>Editar: Permite modificar el registro actual</w:t>
+            </w:r>
+          </w:p>
+          <w:p>
+            <w:pPr>
               <w:jc w:val="both"/>
               <w:rPr>
                 <w:rFonts w:ascii="Arial" w:hAnsi="Arial" w:cs="Arial"/>
-                <w:sz w:val="24"/>
+                <w:b/>
+                <w:sz w:val="24"/>
+                <w:szCs w:val="24"/>
               </w:rPr>
             </w:pPr>
-            <w:r>
-              <w:rPr>
-                <w:rFonts w:ascii="Arial" w:hAnsi="Arial" w:cs="Arial"/>
-                <w:sz w:val="24"/>
-              </w:rPr>
-              <w:t xml:space="preserve">Botón </w:t>
-            </w:r>
-            <w:r>
-              <w:rPr>
-                <w:rFonts w:ascii="Arial" w:hAnsi="Arial" w:cs="Arial"/>
-                <w:sz w:val="24"/>
-              </w:rPr>
-              <w:t xml:space="preserve">para </w:t>
-            </w:r>
-            <w:r>
-              <w:rPr>
-                <w:rFonts w:ascii="Arial" w:hAnsi="Arial" w:cs="Arial"/>
-                <w:sz w:val="24"/>
-              </w:rPr>
-              <w:t>filtrar por página</w:t>
-            </w:r>
           </w:p>
         </w:tc>
       </w:tr>
@@ -9385,7 +9273,8 @@
               <w:spacing w:line="276" w:lineRule="auto"/>
               <w:jc w:val="center"/>
               <w:rPr>
-                <w:noProof/>
+                <w:rFonts w:ascii="Arial" w:hAnsi="Arial" w:cs="Arial"/>
+                <w:sz w:val="24"/>
               </w:rPr>
             </w:pPr>
             <w:r>
@@ -9394,10 +9283,10 @@
                 <w:lang w:val="es-MX" w:eastAsia="es-MX"/>
               </w:rPr>
               <w:drawing>
-                <wp:inline distT="0" distB="0" distL="0" distR="0" wp14:anchorId="67E724A2" wp14:editId="297545A0">
-                  <wp:extent cx="2137144" cy="446013"/>
+                <wp:inline distT="0" distB="0" distL="0" distR="0" wp14:anchorId="5F6839C3" wp14:editId="3C7CC8A7">
+                  <wp:extent cx="247650" cy="364190"/>
                   <wp:effectExtent l="0" t="0" r="0" b="0"/>
-                  <wp:docPr id="57" name="Imagen 57"/>
+                  <wp:docPr id="52" name="Imagen 52"/>
                   <wp:cNvGraphicFramePr>
                     <a:graphicFrameLocks xmlns:a="http://schemas.openxmlformats.org/drawingml/2006/main" noChangeAspect="1"/>
                   </wp:cNvGraphicFramePr>
@@ -9417,7 +9306,7 @@
                         <pic:spPr>
                           <a:xfrm>
                             <a:off x="0" y="0"/>
-                            <a:ext cx="2152898" cy="449301"/>
+                            <a:ext cx="251850" cy="370367"/>
                           </a:xfrm>
                           <a:prstGeom prst="rect">
                             <a:avLst/>
@@ -9447,7 +9336,14 @@
                 <w:rFonts w:ascii="Arial" w:eastAsia="Arial" w:hAnsi="Arial" w:cs="Arial"/>
                 <w:sz w:val="24"/>
               </w:rPr>
-              <w:t>Botones para visualizar la hoja anterior/siguiente de los usuarios</w:t>
+              <w:t>Botón  para eliminar el registro actual</w:t>
+            </w:r>
+            <w:r>
+              <w:rPr>
+                <w:rFonts w:ascii="Arial" w:eastAsia="Arial" w:hAnsi="Arial" w:cs="Arial"/>
+                <w:sz w:val="24"/>
+              </w:rPr>
+              <w:br/>
             </w:r>
           </w:p>
         </w:tc>
@@ -9474,10 +9370,10 @@
                 <w:lang w:val="es-MX" w:eastAsia="es-MX"/>
               </w:rPr>
               <w:drawing>
-                <wp:inline distT="0" distB="0" distL="0" distR="0" wp14:anchorId="12FCDEC0" wp14:editId="09FA1424">
-                  <wp:extent cx="1254642" cy="359518"/>
-                  <wp:effectExtent l="0" t="0" r="3175" b="2540"/>
-                  <wp:docPr id="58" name="Imagen 58"/>
+                <wp:inline distT="0" distB="0" distL="0" distR="0" wp14:anchorId="1A2A8E34" wp14:editId="6D9E2B11">
+                  <wp:extent cx="2274998" cy="377668"/>
+                  <wp:effectExtent l="0" t="0" r="0" b="3810"/>
+                  <wp:docPr id="56" name="Imagen 56"/>
                   <wp:cNvGraphicFramePr>
                     <a:graphicFrameLocks xmlns:a="http://schemas.openxmlformats.org/drawingml/2006/main" noChangeAspect="1"/>
                   </wp:cNvGraphicFramePr>
@@ -9489,7 +9385,7 @@
                           <pic:cNvPicPr/>
                         </pic:nvPicPr>
                         <pic:blipFill>
-                          <a:blip r:embed="rId38"/>
+                          <a:blip r:embed="rId49"/>
                           <a:stretch>
                             <a:fillRect/>
                           </a:stretch>
@@ -9497,7 +9393,7 @@
                         <pic:spPr>
                           <a:xfrm>
                             <a:off x="0" y="0"/>
-                            <a:ext cx="1289241" cy="369432"/>
+                            <a:ext cx="2303786" cy="382447"/>
                           </a:xfrm>
                           <a:prstGeom prst="rect">
                             <a:avLst/>
@@ -9520,16 +9416,29 @@
               <w:jc w:val="both"/>
               <w:rPr>
                 <w:rFonts w:ascii="Arial" w:hAnsi="Arial" w:cs="Arial"/>
-                <w:b/>
                 <w:sz w:val="24"/>
               </w:rPr>
             </w:pPr>
             <w:r>
               <w:rPr>
-                <w:rFonts w:ascii="Arial" w:eastAsia="Arial" w:hAnsi="Arial" w:cs="Arial"/>
-                <w:sz w:val="24"/>
-              </w:rPr>
-              <w:t>COLUMNAS: muestra o oculta las columnas de la tabla.</w:t>
+                <w:rFonts w:ascii="Arial" w:hAnsi="Arial" w:cs="Arial"/>
+                <w:sz w:val="24"/>
+              </w:rPr>
+              <w:t xml:space="preserve">Botón </w:t>
+            </w:r>
+            <w:r>
+              <w:rPr>
+                <w:rFonts w:ascii="Arial" w:hAnsi="Arial" w:cs="Arial"/>
+                <w:sz w:val="24"/>
+              </w:rPr>
+              <w:t xml:space="preserve">para </w:t>
+            </w:r>
+            <w:r>
+              <w:rPr>
+                <w:rFonts w:ascii="Arial" w:hAnsi="Arial" w:cs="Arial"/>
+                <w:sz w:val="24"/>
+              </w:rPr>
+              <w:t>filtrar por página</w:t>
             </w:r>
           </w:p>
         </w:tc>
@@ -9556,10 +9465,10 @@
                 <w:lang w:val="es-MX" w:eastAsia="es-MX"/>
               </w:rPr>
               <w:drawing>
-                <wp:inline distT="0" distB="0" distL="0" distR="0" wp14:anchorId="59E358E2" wp14:editId="01D5AB99">
-                  <wp:extent cx="1114425" cy="371475"/>
+                <wp:inline distT="0" distB="0" distL="0" distR="0" wp14:anchorId="67E724A2" wp14:editId="297545A0">
+                  <wp:extent cx="2137144" cy="446013"/>
                   <wp:effectExtent l="0" t="0" r="0" b="0"/>
-                  <wp:docPr id="59" name="Imagen 59"/>
+                  <wp:docPr id="57" name="Imagen 57"/>
                   <wp:cNvGraphicFramePr>
                     <a:graphicFrameLocks xmlns:a="http://schemas.openxmlformats.org/drawingml/2006/main" noChangeAspect="1"/>
                   </wp:cNvGraphicFramePr>
@@ -9571,7 +9480,7 @@
                           <pic:cNvPicPr/>
                         </pic:nvPicPr>
                         <pic:blipFill>
-                          <a:blip r:embed="rId39"/>
+                          <a:blip r:embed="rId50"/>
                           <a:stretch>
                             <a:fillRect/>
                           </a:stretch>
@@ -9579,7 +9488,7 @@
                         <pic:spPr>
                           <a:xfrm>
                             <a:off x="0" y="0"/>
-                            <a:ext cx="1114425" cy="371475"/>
+                            <a:ext cx="2152898" cy="449301"/>
                           </a:xfrm>
                           <a:prstGeom prst="rect">
                             <a:avLst/>
@@ -9599,10 +9508,8 @@
           </w:tcPr>
           <w:p>
             <w:pPr>
-              <w:jc w:val="both"/>
-              <w:rPr>
-                <w:rFonts w:ascii="Arial" w:hAnsi="Arial" w:cs="Arial"/>
-                <w:b/>
+              <w:rPr>
+                <w:rFonts w:ascii="Arial" w:eastAsia="Arial" w:hAnsi="Arial" w:cs="Arial"/>
                 <w:sz w:val="24"/>
               </w:rPr>
             </w:pPr>
@@ -9611,7 +9518,7 @@
                 <w:rFonts w:ascii="Arial" w:eastAsia="Arial" w:hAnsi="Arial" w:cs="Arial"/>
                 <w:sz w:val="24"/>
               </w:rPr>
-              <w:t>FILTROS: permite filtrar los elementos de la tabla seleccionando la columna que se desea filtrar y el valor</w:t>
+              <w:t>Botones para visualizar la hoja anterior/siguiente de los usuarios</w:t>
             </w:r>
           </w:p>
         </w:tc>
@@ -9638,10 +9545,10 @@
                 <w:lang w:val="es-MX" w:eastAsia="es-MX"/>
               </w:rPr>
               <w:drawing>
-                <wp:inline distT="0" distB="0" distL="0" distR="0" wp14:anchorId="7D24C9B8" wp14:editId="075BA072">
-                  <wp:extent cx="1222745" cy="295696"/>
-                  <wp:effectExtent l="0" t="0" r="0" b="9525"/>
-                  <wp:docPr id="43" name="Imagen 43"/>
+                <wp:inline distT="0" distB="0" distL="0" distR="0" wp14:anchorId="12FCDEC0" wp14:editId="09FA1424">
+                  <wp:extent cx="1254642" cy="359518"/>
+                  <wp:effectExtent l="0" t="0" r="3175" b="2540"/>
+                  <wp:docPr id="58" name="Imagen 58"/>
                   <wp:cNvGraphicFramePr>
                     <a:graphicFrameLocks xmlns:a="http://schemas.openxmlformats.org/drawingml/2006/main" noChangeAspect="1"/>
                   </wp:cNvGraphicFramePr>
@@ -9661,7 +9568,7 @@
                         <pic:spPr>
                           <a:xfrm>
                             <a:off x="0" y="0"/>
-                            <a:ext cx="1254726" cy="303430"/>
+                            <a:ext cx="1289241" cy="369432"/>
                           </a:xfrm>
                           <a:prstGeom prst="rect">
                             <a:avLst/>
@@ -9693,7 +9600,23 @@
                 <w:rFonts w:ascii="Arial" w:eastAsia="Arial" w:hAnsi="Arial" w:cs="Arial"/>
                 <w:sz w:val="24"/>
               </w:rPr>
-              <w:t>DENSIDAD: cambia el tamaño del espacio entre registros</w:t>
+              <w:t xml:space="preserve">COLUMNAS: muestra </w:t>
+            </w:r>
+            <w:proofErr w:type="spellStart"/>
+            <w:r>
+              <w:rPr>
+                <w:rFonts w:ascii="Arial" w:eastAsia="Arial" w:hAnsi="Arial" w:cs="Arial"/>
+                <w:sz w:val="24"/>
+              </w:rPr>
+              <w:t>o</w:t>
+            </w:r>
+            <w:proofErr w:type="spellEnd"/>
+            <w:r>
+              <w:rPr>
+                <w:rFonts w:ascii="Arial" w:eastAsia="Arial" w:hAnsi="Arial" w:cs="Arial"/>
+                <w:sz w:val="24"/>
+              </w:rPr>
+              <w:t xml:space="preserve"> oculta las columnas de la tabla.</w:t>
             </w:r>
           </w:p>
         </w:tc>
@@ -9720,10 +9643,10 @@
                 <w:lang w:val="es-MX" w:eastAsia="es-MX"/>
               </w:rPr>
               <w:drawing>
-                <wp:inline distT="0" distB="0" distL="0" distR="0" wp14:anchorId="6126DE8C" wp14:editId="2B349659">
-                  <wp:extent cx="1190625" cy="328700"/>
+                <wp:inline distT="0" distB="0" distL="0" distR="0" wp14:anchorId="59E358E2" wp14:editId="01D5AB99">
+                  <wp:extent cx="1114425" cy="371475"/>
                   <wp:effectExtent l="0" t="0" r="0" b="0"/>
-                  <wp:docPr id="44" name="Imagen 44"/>
+                  <wp:docPr id="59" name="Imagen 59"/>
                   <wp:cNvGraphicFramePr>
                     <a:graphicFrameLocks xmlns:a="http://schemas.openxmlformats.org/drawingml/2006/main" noChangeAspect="1"/>
                   </wp:cNvGraphicFramePr>
@@ -9743,6 +9666,171 @@
                         <pic:spPr>
                           <a:xfrm>
                             <a:off x="0" y="0"/>
+                            <a:ext cx="1114425" cy="371475"/>
+                          </a:xfrm>
+                          <a:prstGeom prst="rect">
+                            <a:avLst/>
+                          </a:prstGeom>
+                        </pic:spPr>
+                      </pic:pic>
+                    </a:graphicData>
+                  </a:graphic>
+                </wp:inline>
+              </w:drawing>
+            </w:r>
+          </w:p>
+        </w:tc>
+        <w:tc>
+          <w:tcPr>
+            <w:tcW w:w="4414" w:type="dxa"/>
+          </w:tcPr>
+          <w:p>
+            <w:pPr>
+              <w:jc w:val="both"/>
+              <w:rPr>
+                <w:rFonts w:ascii="Arial" w:hAnsi="Arial" w:cs="Arial"/>
+                <w:b/>
+                <w:sz w:val="24"/>
+              </w:rPr>
+            </w:pPr>
+            <w:r>
+              <w:rPr>
+                <w:rFonts w:ascii="Arial" w:eastAsia="Arial" w:hAnsi="Arial" w:cs="Arial"/>
+                <w:sz w:val="24"/>
+              </w:rPr>
+              <w:t>FILTROS: permite filtrar los elementos de la tabla seleccionando la columna que se desea filtrar y el valor</w:t>
+            </w:r>
+          </w:p>
+        </w:tc>
+      </w:tr>
+      <w:tr>
+        <w:tc>
+          <w:tcPr>
+            <w:tcW w:w="4414" w:type="dxa"/>
+          </w:tcPr>
+          <w:p>
+            <w:pPr>
+              <w:tabs>
+                <w:tab w:val="left" w:pos="1494"/>
+              </w:tabs>
+              <w:spacing w:line="276" w:lineRule="auto"/>
+              <w:jc w:val="center"/>
+              <w:rPr>
+                <w:noProof/>
+              </w:rPr>
+            </w:pPr>
+            <w:r>
+              <w:rPr>
+                <w:noProof/>
+                <w:lang w:val="es-MX" w:eastAsia="es-MX"/>
+              </w:rPr>
+              <w:drawing>
+                <wp:inline distT="0" distB="0" distL="0" distR="0" wp14:anchorId="7D24C9B8" wp14:editId="075BA072">
+                  <wp:extent cx="1222745" cy="295696"/>
+                  <wp:effectExtent l="0" t="0" r="0" b="9525"/>
+                  <wp:docPr id="43" name="Imagen 43"/>
+                  <wp:cNvGraphicFramePr>
+                    <a:graphicFrameLocks xmlns:a="http://schemas.openxmlformats.org/drawingml/2006/main" noChangeAspect="1"/>
+                  </wp:cNvGraphicFramePr>
+                  <a:graphic xmlns:a="http://schemas.openxmlformats.org/drawingml/2006/main">
+                    <a:graphicData uri="http://schemas.openxmlformats.org/drawingml/2006/picture">
+                      <pic:pic xmlns:pic="http://schemas.openxmlformats.org/drawingml/2006/picture">
+                        <pic:nvPicPr>
+                          <pic:cNvPr id="1" name=""/>
+                          <pic:cNvPicPr/>
+                        </pic:nvPicPr>
+                        <pic:blipFill>
+                          <a:blip r:embed="rId42"/>
+                          <a:stretch>
+                            <a:fillRect/>
+                          </a:stretch>
+                        </pic:blipFill>
+                        <pic:spPr>
+                          <a:xfrm>
+                            <a:off x="0" y="0"/>
+                            <a:ext cx="1254726" cy="303430"/>
+                          </a:xfrm>
+                          <a:prstGeom prst="rect">
+                            <a:avLst/>
+                          </a:prstGeom>
+                        </pic:spPr>
+                      </pic:pic>
+                    </a:graphicData>
+                  </a:graphic>
+                </wp:inline>
+              </w:drawing>
+            </w:r>
+          </w:p>
+        </w:tc>
+        <w:tc>
+          <w:tcPr>
+            <w:tcW w:w="4414" w:type="dxa"/>
+          </w:tcPr>
+          <w:p>
+            <w:pPr>
+              <w:jc w:val="both"/>
+              <w:rPr>
+                <w:rFonts w:ascii="Arial" w:hAnsi="Arial" w:cs="Arial"/>
+                <w:b/>
+                <w:sz w:val="24"/>
+              </w:rPr>
+            </w:pPr>
+            <w:r>
+              <w:rPr>
+                <w:rFonts w:ascii="Arial" w:eastAsia="Arial" w:hAnsi="Arial" w:cs="Arial"/>
+                <w:sz w:val="24"/>
+              </w:rPr>
+              <w:t>DENSIDAD: cambia el tamaño del espacio entre registros</w:t>
+            </w:r>
+          </w:p>
+        </w:tc>
+      </w:tr>
+      <w:tr>
+        <w:tc>
+          <w:tcPr>
+            <w:tcW w:w="4414" w:type="dxa"/>
+          </w:tcPr>
+          <w:p>
+            <w:pPr>
+              <w:tabs>
+                <w:tab w:val="left" w:pos="1494"/>
+              </w:tabs>
+              <w:spacing w:line="276" w:lineRule="auto"/>
+              <w:jc w:val="center"/>
+              <w:rPr>
+                <w:noProof/>
+              </w:rPr>
+            </w:pPr>
+            <w:r>
+              <w:rPr>
+                <w:noProof/>
+                <w:lang w:val="es-MX" w:eastAsia="es-MX"/>
+              </w:rPr>
+              <w:lastRenderedPageBreak/>
+              <w:drawing>
+                <wp:inline distT="0" distB="0" distL="0" distR="0" wp14:anchorId="6126DE8C" wp14:editId="2B349659">
+                  <wp:extent cx="1190625" cy="328700"/>
+                  <wp:effectExtent l="0" t="0" r="0" b="0"/>
+                  <wp:docPr id="44" name="Imagen 44"/>
+                  <wp:cNvGraphicFramePr>
+                    <a:graphicFrameLocks xmlns:a="http://schemas.openxmlformats.org/drawingml/2006/main" noChangeAspect="1"/>
+                  </wp:cNvGraphicFramePr>
+                  <a:graphic xmlns:a="http://schemas.openxmlformats.org/drawingml/2006/main">
+                    <a:graphicData uri="http://schemas.openxmlformats.org/drawingml/2006/picture">
+                      <pic:pic xmlns:pic="http://schemas.openxmlformats.org/drawingml/2006/picture">
+                        <pic:nvPicPr>
+                          <pic:cNvPr id="1" name=""/>
+                          <pic:cNvPicPr/>
+                        </pic:nvPicPr>
+                        <pic:blipFill>
+                          <a:blip r:embed="rId43"/>
+                          <a:stretch>
+                            <a:fillRect/>
+                          </a:stretch>
+                        </pic:blipFill>
+                        <pic:spPr>
+                          <a:xfrm>
+                            <a:off x="0" y="0"/>
                             <a:ext cx="1197962" cy="330725"/>
                           </a:xfrm>
                           <a:prstGeom prst="rect">
@@ -9786,9 +9874,36 @@
         </w:rPr>
       </w:pPr>
     </w:p>
+    <w:p>
+      <w:pPr>
+        <w:rPr>
+          <w:rFonts w:ascii="Calibri" w:eastAsia="Calibri" w:hAnsi="Calibri" w:cs="Calibri"/>
+        </w:rPr>
+      </w:pPr>
+      <w:commentRangeStart w:id="17"/>
+      <w:r>
+        <w:rPr>
+          <w:rFonts w:ascii="Calibri" w:eastAsia="Calibri" w:hAnsi="Calibri" w:cs="Calibri"/>
+        </w:rPr>
+        <w:t>Catálogos</w:t>
+      </w:r>
+      <w:commentRangeEnd w:id="17"/>
+      <w:r>
+        <w:rPr>
+          <w:rStyle w:val="Refdecomentario"/>
+        </w:rPr>
+        <w:commentReference w:id="17"/>
+      </w:r>
+      <w:r>
+        <w:rPr>
+          <w:rFonts w:ascii="Calibri" w:eastAsia="Calibri" w:hAnsi="Calibri" w:cs="Calibri"/>
+        </w:rPr>
+        <w:t xml:space="preserve"> </w:t>
+      </w:r>
+    </w:p>
     <w:sectPr>
-      <w:headerReference w:type="default" r:id="rId49"/>
-      <w:footerReference w:type="default" r:id="rId50"/>
+      <w:headerReference w:type="default" r:id="rId51"/>
+      <w:footerReference w:type="default" r:id="rId52"/>
       <w:pgSz w:w="12240" w:h="15840" w:code="1"/>
       <w:pgMar w:top="1417" w:right="1701" w:bottom="1417" w:left="1701" w:header="708" w:footer="708" w:gutter="0"/>
       <w:cols w:space="708"/>
@@ -9797,6 +9912,72 @@
     </w:sectPr>
   </w:body>
 </w:document>
+</file>
+
+<file path=word/comments.xml><?xml version="1.0" encoding="utf-8"?>
+<w:comments xmlns:wpc="http://schemas.microsoft.com/office/word/2010/wordprocessingCanvas" xmlns:cx="http://schemas.microsoft.com/office/drawing/2014/chartex" xmlns:cx1="http://schemas.microsoft.com/office/drawing/2015/9/8/chartex" xmlns:mc="http://schemas.openxmlformats.org/markup-compatibility/2006" xmlns:o="urn:schemas-microsoft-com:office:office" xmlns:r="http://schemas.openxmlformats.org/officeDocument/2006/relationships" xmlns:m="http://schemas.openxmlformats.org/officeDocument/2006/math" xmlns:v="urn:schemas-microsoft-com:vml" xmlns:wp14="http://schemas.microsoft.com/office/word/2010/wordprocessingDrawing" xmlns:wp="http://schemas.openxmlformats.org/drawingml/2006/wordprocessingDrawing" xmlns:w10="urn:schemas-microsoft-com:office:word" xmlns:w="http://schemas.openxmlformats.org/wordprocessingml/2006/main" xmlns:w14="http://schemas.microsoft.com/office/word/2010/wordml" xmlns:w15="http://schemas.microsoft.com/office/word/2012/wordml" xmlns:w16se="http://schemas.microsoft.com/office/word/2015/wordml/symex" xmlns:wpg="http://schemas.microsoft.com/office/word/2010/wordprocessingGroup" xmlns:wpi="http://schemas.microsoft.com/office/word/2010/wordprocessingInk" xmlns:wne="http://schemas.microsoft.com/office/word/2006/wordml" xmlns:wps="http://schemas.microsoft.com/office/word/2010/wordprocessingShape" mc:Ignorable="w14 w15 w16se wp14">
+  <w:comment w:id="10" w:author="Juanita Reyes" w:date="2023-07-11T09:28:00Z" w:initials="J">
+    <w:p>
+      <w:pPr>
+        <w:pStyle w:val="Textocomentario"/>
+      </w:pPr>
+      <w:r>
+        <w:rPr>
+          <w:rStyle w:val="Refdecomentario"/>
+        </w:rPr>
+        <w:annotationRef/>
+      </w:r>
+      <w:r>
+        <w:rPr>
+          <w:rStyle w:val="Refdecomentario"/>
+        </w:rPr>
+        <w:t xml:space="preserve">Actualizar imágenes </w:t>
+      </w:r>
+    </w:p>
+  </w:comment>
+  <w:comment w:id="13" w:author="Juanita Reyes" w:date="2023-07-11T09:29:00Z" w:initials="J">
+    <w:p>
+      <w:pPr>
+        <w:pStyle w:val="Textocomentario"/>
+      </w:pPr>
+      <w:r>
+        <w:rPr>
+          <w:rStyle w:val="Refdecomentario"/>
+        </w:rPr>
+        <w:annotationRef/>
+      </w:r>
+      <w:r>
+        <w:t xml:space="preserve">Actualizar imágenes </w:t>
+      </w:r>
+      <w:bookmarkStart w:id="14" w:name="_GoBack"/>
+      <w:bookmarkEnd w:id="14"/>
+    </w:p>
+  </w:comment>
+  <w:comment w:id="17" w:author="Juanita Reyes" w:date="2023-07-11T09:27:00Z" w:initials="J">
+    <w:p>
+      <w:pPr>
+        <w:pStyle w:val="Textocomentario"/>
+      </w:pPr>
+      <w:r>
+        <w:rPr>
+          <w:rStyle w:val="Refdecomentario"/>
+        </w:rPr>
+        <w:annotationRef/>
+      </w:r>
+      <w:r>
+        <w:t xml:space="preserve">Falta componente de Catálogos </w:t>
+      </w:r>
+    </w:p>
+  </w:comment>
+</w:comments>
+</file>
+
+<file path=word/commentsExtended.xml><?xml version="1.0" encoding="utf-8"?>
+<w15:commentsEx xmlns:wpc="http://schemas.microsoft.com/office/word/2010/wordprocessingCanvas" xmlns:cx="http://schemas.microsoft.com/office/drawing/2014/chartex" xmlns:cx1="http://schemas.microsoft.com/office/drawing/2015/9/8/chartex" xmlns:mc="http://schemas.openxmlformats.org/markup-compatibility/2006" xmlns:o="urn:schemas-microsoft-com:office:office" xmlns:r="http://schemas.openxmlformats.org/officeDocument/2006/relationships" xmlns:m="http://schemas.openxmlformats.org/officeDocument/2006/math" xmlns:v="urn:schemas-microsoft-com:vml" xmlns:wp14="http://schemas.microsoft.com/office/word/2010/wordprocessingDrawing" xmlns:wp="http://schemas.openxmlformats.org/drawingml/2006/wordprocessingDrawing" xmlns:w10="urn:schemas-microsoft-com:office:word" xmlns:w="http://schemas.openxmlformats.org/wordprocessingml/2006/main" xmlns:w14="http://schemas.microsoft.com/office/word/2010/wordml" xmlns:w15="http://schemas.microsoft.com/office/word/2012/wordml" xmlns:w16se="http://schemas.microsoft.com/office/word/2015/wordml/symex" xmlns:wpg="http://schemas.microsoft.com/office/word/2010/wordprocessingGroup" xmlns:wpi="http://schemas.microsoft.com/office/word/2010/wordprocessingInk" xmlns:wne="http://schemas.microsoft.com/office/word/2006/wordml" xmlns:wps="http://schemas.microsoft.com/office/word/2010/wordprocessingShape" mc:Ignorable="w14 w15 w16se wp14">
+  <w15:commentEx w15:paraId="23CFFCC7" w15:done="0"/>
+  <w15:commentEx w15:paraId="12BEE9B8" w15:done="0"/>
+  <w15:commentEx w15:paraId="7A8BC155" w15:done="0"/>
+</w15:commentsEx>
 </file>
 
 <file path=word/endnotes.xml><?xml version="1.0" encoding="utf-8"?>
@@ -10088,7 +10269,7 @@
                 <w:noProof/>
                 <w:color w:val="FFFFFF" w:themeColor="background1"/>
               </w:rPr>
-              <w:t>12</w:t>
+              <w:t>13</w:t>
             </w:r>
             <w:r>
               <w:rPr>
@@ -10142,7 +10323,7 @@
                 <w:noProof/>
                 <w:color w:val="FFFFFF" w:themeColor="background1"/>
               </w:rPr>
-              <w:t>12</w:t>
+              <w:t>13</w:t>
             </w:r>
             <w:r>
               <w:rPr>
@@ -11437,6 +11618,14 @@
     <w:abstractNumId w:val="1"/>
   </w:num>
 </w:numbering>
+</file>
+
+<file path=word/people.xml><?xml version="1.0" encoding="utf-8"?>
+<w15:people xmlns:wpc="http://schemas.microsoft.com/office/word/2010/wordprocessingCanvas" xmlns:cx="http://schemas.microsoft.com/office/drawing/2014/chartex" xmlns:cx1="http://schemas.microsoft.com/office/drawing/2015/9/8/chartex" xmlns:mc="http://schemas.openxmlformats.org/markup-compatibility/2006" xmlns:o="urn:schemas-microsoft-com:office:office" xmlns:r="http://schemas.openxmlformats.org/officeDocument/2006/relationships" xmlns:m="http://schemas.openxmlformats.org/officeDocument/2006/math" xmlns:v="urn:schemas-microsoft-com:vml" xmlns:wp14="http://schemas.microsoft.com/office/word/2010/wordprocessingDrawing" xmlns:wp="http://schemas.openxmlformats.org/drawingml/2006/wordprocessingDrawing" xmlns:w10="urn:schemas-microsoft-com:office:word" xmlns:w="http://schemas.openxmlformats.org/wordprocessingml/2006/main" xmlns:w14="http://schemas.microsoft.com/office/word/2010/wordml" xmlns:w15="http://schemas.microsoft.com/office/word/2012/wordml" xmlns:w16se="http://schemas.microsoft.com/office/word/2015/wordml/symex" xmlns:wpg="http://schemas.microsoft.com/office/word/2010/wordprocessingGroup" xmlns:wpi="http://schemas.microsoft.com/office/word/2010/wordprocessingInk" xmlns:wne="http://schemas.microsoft.com/office/word/2006/wordml" xmlns:wps="http://schemas.microsoft.com/office/word/2010/wordprocessingShape" mc:Ignorable="w14 w15 w16se wp14">
+  <w15:person w15:author="Juanita Reyes">
+    <w15:presenceInfo w15:providerId="Windows Live" w15:userId="4937f096d36e0476"/>
+  </w15:person>
+</w15:people>
 </file>
 
 <file path=word/styles.xml><?xml version="1.0" encoding="utf-8"?>
@@ -12460,7 +12649,7 @@
 </file>
 
 <file path=customXml/itemProps1.xml><?xml version="1.0" encoding="utf-8"?>
-<ds:datastoreItem xmlns:ds="http://schemas.openxmlformats.org/officeDocument/2006/customXml" ds:itemID="{D60E4E80-A5D8-4EA6-A057-17E832CBFF62}">
+<ds:datastoreItem xmlns:ds="http://schemas.openxmlformats.org/officeDocument/2006/customXml" ds:itemID="{5AC58C76-0F22-42EC-85C7-7BE6D1090FCB}">
   <ds:schemaRefs>
     <ds:schemaRef ds:uri="http://schemas.openxmlformats.org/officeDocument/2006/bibliography"/>
   </ds:schemaRefs>

</xml_diff>